<commit_message>
removed section numbers; fixed intro text
</commit_message>
<xml_diff>
--- a/Rmd/jse-2019-ms.docx
+++ b/Rmd/jse-2019-ms.docx
@@ -7,7 +7,25 @@
         <w:pStyle w:val="Title"/>
       </w:pPr>
       <w:r>
-        <w:t xml:space="preserve">Detect</w:t>
+        <w:t xml:space="preserve">Analyzing</w:t>
+      </w:r>
+      <w:r>
+        <w:t xml:space="preserve"> </w:t>
+      </w:r>
+      <w:r>
+        <w:t xml:space="preserve">tweets</w:t>
+      </w:r>
+      <w:r>
+        <w:t xml:space="preserve"> </w:t>
+      </w:r>
+      <w:r>
+        <w:t xml:space="preserve">to</w:t>
+      </w:r>
+      <w:r>
+        <w:t xml:space="preserve"> </w:t>
+      </w:r>
+      <w:r>
+        <w:t xml:space="preserve">detect</w:t>
       </w:r>
       <w:r>
         <w:t xml:space="preserve"> </w:t>
@@ -27,30 +45,6 @@
       <w:r>
         <w:t xml:space="preserve">events</w:t>
       </w:r>
-      <w:r>
-        <w:t xml:space="preserve"> </w:t>
-      </w:r>
-      <w:r>
-        <w:t xml:space="preserve">through</w:t>
-      </w:r>
-      <w:r>
-        <w:t xml:space="preserve"> </w:t>
-      </w:r>
-      <w:r>
-        <w:t xml:space="preserve">tweet</w:t>
-      </w:r>
-      <w:r>
-        <w:t xml:space="preserve"> </w:t>
-      </w:r>
-      <w:r>
-        <w:t xml:space="preserve">content</w:t>
-      </w:r>
-      <w:r>
-        <w:t xml:space="preserve"> </w:t>
-      </w:r>
-      <w:r>
-        <w:t xml:space="preserve">analysis</w:t>
-      </w:r>
     </w:p>
     <w:p>
       <w:pPr>
@@ -137,7 +131,7 @@
         <w:t xml:space="preserve"> </w:t>
       </w:r>
       <w:r>
-        <w:t xml:space="preserve">In only 280 characters, users speak their piece on politics,</w:t>
+        <w:t xml:space="preserve">In only 280 characters, users can instantly contribute to public conversations on politics,</w:t>
       </w:r>
       <w:r>
         <w:t xml:space="preserve"> </w:t>
@@ -155,7 +149,7 @@
         <w:t xml:space="preserve"> </w:t>
       </w:r>
       <w:r>
-        <w:t xml:space="preserve">analysis now enable mentors to use tweets as pedagogical</w:t>
+        <w:t xml:space="preserve">analysis now enable mentors to use tweets as contemporary pedagogical</w:t>
       </w:r>
       <w:r>
         <w:t xml:space="preserve"> </w:t>
@@ -175,13 +169,13 @@
         <w:t xml:space="preserve"> </w:t>
       </w:r>
       <w:r>
-        <w:t xml:space="preserve">available through website application product interfaces (APIs). Twitter</w:t>
-      </w:r>
-      <w:r>
-        <w:t xml:space="preserve"> </w:t>
-      </w:r>
-      <w:r>
-        <w:t xml:space="preserve">shares, via a streaming API, a sample of approximately one percent of all</w:t>
+        <w:t xml:space="preserve">available through website application product interfaces (APIs).</w:t>
+      </w:r>
+      <w:r>
+        <w:t xml:space="preserve"> </w:t>
+      </w:r>
+      <w:r>
+        <w:t xml:space="preserve">By way of a streaming API, Twitter shares a sample of approximately one percent of all</w:t>
       </w:r>
       <w:r>
         <w:t xml:space="preserve"> </w:t>
@@ -196,19 +190,13 @@
         <w:t xml:space="preserve">(“Sampled Stream,” n.d.)</w:t>
       </w:r>
       <w:r>
-        <w:t xml:space="preserve">. Any Twitter user can</w:t>
-      </w:r>
-      <w:r>
-        <w:t xml:space="preserve"> </w:t>
-      </w:r>
-      <w:r>
-        <w:t xml:space="preserve">access this one percent sample. For a price, researchers can get access to larger</w:t>
-      </w:r>
-      <w:r>
-        <w:t xml:space="preserve"> </w:t>
-      </w:r>
-      <w:r>
-        <w:t xml:space="preserve">tweet samples.</w:t>
+        <w:t xml:space="preserve">. Any Twitter user can freely</w:t>
+      </w:r>
+      <w:r>
+        <w:t xml:space="preserve"> </w:t>
+      </w:r>
+      <w:r>
+        <w:t xml:space="preserve">access this one percent sample, whereas access to a larger selection is available to researchers for a fee.</w:t>
       </w:r>
     </w:p>
     <w:p>
@@ -216,7 +204,7 @@
         <w:pStyle w:val="BodyText"/>
       </w:pPr>
       <w:r>
-        <w:t xml:space="preserve">With large collections of tweets, researchers have studied</w:t>
+        <w:t xml:space="preserve">Using large collections of tweets, scholars have studied</w:t>
       </w:r>
       <w:r>
         <w:t xml:space="preserve"> </w:t>
@@ -281,7 +269,16 @@
         <w:pStyle w:val="BodyText"/>
       </w:pPr>
       <w:r>
-        <w:t xml:space="preserve">Our collection of tweets over time served as a valuable resource in our mentoring</w:t>
+        <w:t xml:space="preserve">In line with recent calls for students to work with real data</w:t>
+      </w:r>
+      <w:r>
+        <w:t xml:space="preserve"> </w:t>
+      </w:r>
+      <w:r>
+        <w:t xml:space="preserve">(Nolan and Temple Lang 2010)</w:t>
+      </w:r>
+      <w:r>
+        <w:t xml:space="preserve">, our collection of tweets has served as a valuable resource in our mentoring</w:t>
       </w:r>
       <w:r>
         <w:t xml:space="preserve"> </w:t>
@@ -293,25 +290,7 @@
         <w:t xml:space="preserve"> </w:t>
       </w:r>
       <w:r>
-        <w:t xml:space="preserve">Nolan and Temple Lang (2010)</w:t>
-      </w:r>
-      <w:r>
-        <w:t xml:space="preserve"> </w:t>
-      </w:r>
-      <w:r>
-        <w:t xml:space="preserve">argue for students to</w:t>
-      </w:r>
-      <w:r>
-        <w:t xml:space="preserve"> </w:t>
-      </w:r>
-      <w:r>
-        <w:t xml:space="preserve">work with real data.</w:t>
-      </w:r>
-      <w:r>
-        <w:t xml:space="preserve"> </w:t>
-      </w:r>
-      <w:r>
-        <w:t xml:space="preserve">Working with real data allows students to develop skill not</w:t>
+        <w:t xml:space="preserve">Working with real data allows students to develop proficiency not</w:t>
       </w:r>
       <w:r>
         <w:t xml:space="preserve"> </w:t>
@@ -329,13 +308,19 @@
         <w:t xml:space="preserve"> </w:t>
       </w:r>
       <w:r>
-        <w:t xml:space="preserve">transfer from online sources, data storage, and using data</w:t>
-      </w:r>
-      <w:r>
-        <w:t xml:space="preserve"> </w:t>
-      </w:r>
-      <w:r>
-        <w:t xml:space="preserve">from multiple file formats. Collaboratively asking and addressing novel questions with</w:t>
+        <w:t xml:space="preserve">transfer from online sources, data storage, using data</w:t>
+      </w:r>
+      <w:r>
+        <w:t xml:space="preserve"> </w:t>
+      </w:r>
+      <w:r>
+        <w:t xml:space="preserve">from multiple file formats, and communicating findings and their limitations.</w:t>
+      </w:r>
+      <w:r>
+        <w:t xml:space="preserve"> </w:t>
+      </w:r>
+      <w:r>
+        <w:t xml:space="preserve">Collaboratively asking and addressing novel questions with</w:t>
       </w:r>
       <w:r>
         <w:t xml:space="preserve"> </w:t>
@@ -347,7 +332,7 @@
         <w:t xml:space="preserve"> </w:t>
       </w:r>
       <w:r>
-        <w:t xml:space="preserve">opportunities to develop skills in all of these areas.</w:t>
+        <w:t xml:space="preserve">opportunities to develop competency in all of these areas.</w:t>
       </w:r>
     </w:p>
     <w:p>
@@ -384,6 +369,24 @@
       <w:r>
         <w:t xml:space="preserve">.</w:t>
       </w:r>
+      <w:r>
+        <w:t xml:space="preserve"> </w:t>
+      </w:r>
+      <w:r>
+        <w:t xml:space="preserve">We strived to develop trusting, mutually respectful mentoring relationships with</w:t>
+      </w:r>
+      <w:r>
+        <w:t xml:space="preserve"> </w:t>
+      </w:r>
+      <w:r>
+        <w:t xml:space="preserve">our students while advising their senior projects. With input from us,</w:t>
+      </w:r>
+      <w:r>
+        <w:t xml:space="preserve"> </w:t>
+      </w:r>
+      <w:r>
+        <w:t xml:space="preserve">the students selected intriguing research questions.</w:t>
+      </w:r>
     </w:p>
     <w:p>
       <w:pPr>
@@ -396,13 +399,13 @@
         <w:t xml:space="preserve"> </w:t>
       </w:r>
       <w:r>
-        <w:t xml:space="preserve">content of tweets over time particularly intrigued us. We</w:t>
-      </w:r>
-      <w:r>
-        <w:t xml:space="preserve"> </w:t>
-      </w:r>
-      <w:r>
-        <w:t xml:space="preserve">hypothesized that high-profile social media events would generate lots of</w:t>
+        <w:t xml:space="preserve">dynamic content of tweets over time particularly piqued our interest. We</w:t>
+      </w:r>
+      <w:r>
+        <w:t xml:space="preserve"> </w:t>
+      </w:r>
+      <w:r>
+        <w:t xml:space="preserve">hypothesized that high-profile social media events would generate a high volume of</w:t>
       </w:r>
       <w:r>
         <w:t xml:space="preserve"> </w:t>
@@ -414,15 +417,7 @@
         <w:t xml:space="preserve"> </w:t>
       </w:r>
       <w:r>
-        <w:t xml:space="preserve">topic content over time.</w:t>
-      </w:r>
-    </w:p>
-    <w:p>
-      <w:pPr>
-        <w:pStyle w:val="BodyText"/>
-      </w:pPr>
-      <w:r>
-        <w:t xml:space="preserve">We present below 1) an approach for collecting tweets in real</w:t>
+        <w:t xml:space="preserve">topic content over time. We present below 1) an approach for collecting tweets in real</w:t>
       </w:r>
       <w:r>
         <w:t xml:space="preserve"> </w:t>
@@ -440,13 +435,7 @@
         <w:t xml:space="preserve"> </w:t>
       </w:r>
       <w:r>
-        <w:t xml:space="preserve">using this data set in research mentoring of undergraduate</w:t>
-      </w:r>
-      <w:r>
-        <w:t xml:space="preserve"> </w:t>
-      </w:r>
-      <w:r>
-        <w:t xml:space="preserve">students.</w:t>
+        <w:t xml:space="preserve">using this data set in research mentoring of undergraduate students.</w:t>
       </w:r>
     </w:p>
     <w:p>
@@ -463,87 +452,11 @@
       <w:pPr>
         <w:pStyle w:val="Heading3"/>
       </w:pPr>
-      <w:bookmarkStart w:id="22" w:name="study-design"/>
-      <w:r>
-        <w:t xml:space="preserve">Study design</w:t>
+      <w:bookmarkStart w:id="22" w:name="collecting-tweets-over-time"/>
+      <w:r>
+        <w:t xml:space="preserve">Collecting tweets over time</w:t>
       </w:r>
       <w:bookmarkEnd w:id="22"/>
-    </w:p>
-    <w:p>
-      <w:pPr>
-        <w:pStyle w:val="FirstParagraph"/>
-      </w:pPr>
-      <w:r>
-        <w:t xml:space="preserve">We sought to validate our hypothesis that we could detect a major social</w:t>
-      </w:r>
-      <w:r>
-        <w:t xml:space="preserve"> </w:t>
-      </w:r>
-      <w:r>
-        <w:t xml:space="preserve">media event by examining tweet topic content at distinct time periods. We</w:t>
-      </w:r>
-      <w:r>
-        <w:t xml:space="preserve"> </w:t>
-      </w:r>
-      <w:r>
-        <w:t xml:space="preserve">chose the National Football League’s Super Bowl as a case study.</w:t>
-      </w:r>
-    </w:p>
-    <w:p>
-      <w:pPr>
-        <w:pStyle w:val="BodyText"/>
-      </w:pPr>
-      <w:r>
-        <w:t xml:space="preserve">As a proof of principle of our event detection strategy, we chose to</w:t>
-      </w:r>
-      <w:r>
-        <w:t xml:space="preserve"> </w:t>
-      </w:r>
-      <w:r>
-        <w:t xml:space="preserve">examine tweets before, during, and after the National Football League’s</w:t>
-      </w:r>
-      <w:r>
-        <w:t xml:space="preserve"> </w:t>
-      </w:r>
-      <w:r>
-        <w:t xml:space="preserve">2015 Super Bowl. We fitted latent Dirichlet allocation models for each of five</w:t>
-      </w:r>
-      <w:r>
-        <w:t xml:space="preserve"> </w:t>
-      </w:r>
-      <w:r>
-        <w:t xml:space="preserve">distinct one-hour time periods. The first period began approximately 48h</w:t>
-      </w:r>
-      <w:r>
-        <w:t xml:space="preserve"> </w:t>
-      </w:r>
-      <w:r>
-        <w:t xml:space="preserve">before the Super Bowl halftime show. Subsequent time periods started at -24,</w:t>
-      </w:r>
-      <w:r>
-        <w:t xml:space="preserve"> </w:t>
-      </w:r>
-      <w:r>
-        <w:t xml:space="preserve">0, +24, and +48 hours after the approximate start time of the halftime show.</w:t>
-      </w:r>
-    </w:p>
-    <w:p>
-      <w:pPr>
-        <w:pStyle w:val="BodyText"/>
-      </w:pPr>
-      <w:r>
-        <w:t xml:space="preserve">We defined each time period to be a single corpus of tweets. We then fitted latent Dirichlet allocation models to each corpus.</w:t>
-      </w:r>
-    </w:p>
-    <w:p>
-      <w:pPr>
-        <w:pStyle w:val="Heading3"/>
-      </w:pPr>
-      <w:bookmarkStart w:id="23" w:name="collecting-tweets-over-time"/>
-      <w:r>
-        <w:t xml:space="preserve">Collecting tweets over time</w:t>
-      </w:r>
-      <w:bookmarkEnd w:id="23"/>
     </w:p>
     <w:p>
       <w:pPr>
@@ -644,11 +557,11 @@
       <w:pPr>
         <w:pStyle w:val="Heading3"/>
       </w:pPr>
-      <w:bookmarkStart w:id="24" w:name="X44123c9c48896a94d09fe98af5f8466be162e8c"/>
+      <w:bookmarkStart w:id="23" w:name="X44123c9c48896a94d09fe98af5f8466be162e8c"/>
       <w:r>
         <w:t xml:space="preserve">Querying Twitter API to get complete tweets</w:t>
       </w:r>
-      <w:bookmarkEnd w:id="24"/>
+      <w:bookmarkEnd w:id="23"/>
     </w:p>
     <w:p>
       <w:pPr>
@@ -709,11 +622,11 @@
       <w:pPr>
         <w:pStyle w:val="Heading3"/>
       </w:pPr>
-      <w:bookmarkStart w:id="25" w:name="tweet-structure"/>
+      <w:bookmarkStart w:id="24" w:name="tweet-structure"/>
       <w:r>
         <w:t xml:space="preserve">Tweet structure</w:t>
       </w:r>
-      <w:bookmarkEnd w:id="25"/>
+      <w:bookmarkEnd w:id="24"/>
     </w:p>
     <w:p>
       <w:pPr>
@@ -738,11 +651,11 @@
       <w:pPr>
         <w:pStyle w:val="Heading3"/>
       </w:pPr>
-      <w:bookmarkStart w:id="26" w:name="parsing-text-of-tweets"/>
+      <w:bookmarkStart w:id="25" w:name="parsing-text-of-tweets"/>
       <w:r>
         <w:t xml:space="preserve">Parsing text of tweets</w:t>
       </w:r>
-      <w:bookmarkEnd w:id="26"/>
+      <w:bookmarkEnd w:id="25"/>
     </w:p>
     <w:p>
       <w:pPr>
@@ -779,7 +692,13 @@
         <w:t xml:space="preserve"> </w:t>
       </w:r>
       <w:r>
-        <w:t xml:space="preserve">R package functions to break the tweet text into individual words for latent Dirichlet allocation. We discarded commonly used</w:t>
+        <w:t xml:space="preserve">R package</w:t>
+      </w:r>
+      <w:r>
+        <w:t xml:space="preserve"> </w:t>
+      </w:r>
+      <w:r>
+        <w:t xml:space="preserve">functions to break the tweet text into individual words. We discarded commonly used</w:t>
       </w:r>
       <w:r>
         <w:t xml:space="preserve"> </w:t>
@@ -855,13 +774,193 @@
     </w:p>
     <w:p>
       <w:pPr>
+        <w:pStyle w:val="Heading3"/>
+      </w:pPr>
+      <w:bookmarkStart w:id="26" w:name="latent-dirichlet-allocation"/>
+      <w:r>
+        <w:t xml:space="preserve">Latent Dirichlet allocation</w:t>
+      </w:r>
+      <w:bookmarkEnd w:id="26"/>
+    </w:p>
+    <w:p>
+      <w:pPr>
+        <w:pStyle w:val="FirstParagraph"/>
+      </w:pPr>
+      <w:r>
+        <w:t xml:space="preserve">Latent Dirichlet allocation is a statistical method for inferring latent (unobservable) topics (or themes)</w:t>
+      </w:r>
+      <w:r>
+        <w:t xml:space="preserve"> </w:t>
+      </w:r>
+      <w:r>
+        <w:t xml:space="preserve">from a collection (or corpus) of documents. It is a probabilistic, generative model</w:t>
+      </w:r>
+      <w:r>
+        <w:t xml:space="preserve"> </w:t>
+      </w:r>
+      <w:r>
+        <w:t xml:space="preserve">for a corpus of documents. It is generative in the following sense. We pretend that</w:t>
+      </w:r>
+      <w:r>
+        <w:t xml:space="preserve"> </w:t>
+      </w:r>
+      <w:r>
+        <w:t xml:space="preserve">there’s an imaginary process for creating documents in the corpus. For each document,</w:t>
+      </w:r>
+      <w:r>
+        <w:t xml:space="preserve"> </w:t>
+      </w:r>
+      <w:r>
+        <w:t xml:space="preserve">we choose a discrete distribution over topics. For example, some Mother’s Day tweets wish</w:t>
+      </w:r>
+      <w:r>
+        <w:t xml:space="preserve"> </w:t>
+      </w:r>
+      <w:r>
+        <w:t xml:space="preserve">mothers a happy celebration. This may constitute one topic in the corpus.</w:t>
+      </w:r>
+      <w:r>
+        <w:t xml:space="preserve"> </w:t>
+      </w:r>
+      <w:r>
+        <w:t xml:space="preserve">Having chosen a distribution over topics, we then select document words by first</w:t>
+      </w:r>
+      <w:r>
+        <w:t xml:space="preserve"> </w:t>
+      </w:r>
+      <w:r>
+        <w:t xml:space="preserve">drawing a topic from the distribution over topics, then drawing a word from the</w:t>
+      </w:r>
+      <w:r>
+        <w:t xml:space="preserve"> </w:t>
+      </w:r>
+      <w:r>
+        <w:t xml:space="preserve">chosen topic.</w:t>
+      </w:r>
+      <w:r>
+        <w:t xml:space="preserve"> </w:t>
+      </w:r>
+      <w:r>
+        <w:t xml:space="preserve">Thus, a topic is technically defined as a distribution over words in a fixed vocabulary (or collection of words).</w:t>
+      </w:r>
+    </w:p>
+    <w:p>
+      <w:pPr>
+        <w:pStyle w:val="BodyText"/>
+      </w:pPr>
+      <w:r>
+        <w:t xml:space="preserve">The literature on latent Dirichlet allocation and related methods is vast,</w:t>
+      </w:r>
+      <w:r>
+        <w:t xml:space="preserve"> </w:t>
+      </w:r>
+      <w:r>
+        <w:t xml:space="preserve">and we won’t attempt to review it here.</w:t>
+      </w:r>
+    </w:p>
+    <w:p>
+      <w:pPr>
+        <w:pStyle w:val="Heading3"/>
+      </w:pPr>
+      <w:bookmarkStart w:id="27" w:name="study-design"/>
+      <w:r>
+        <w:t xml:space="preserve">Study design</w:t>
+      </w:r>
+      <w:bookmarkEnd w:id="27"/>
+    </w:p>
+    <w:p>
+      <w:pPr>
+        <w:pStyle w:val="FirstParagraph"/>
+      </w:pPr>
+      <w:r>
+        <w:t xml:space="preserve">We sought to validate our hypothesis that we could detect a major social</w:t>
+      </w:r>
+      <w:r>
+        <w:t xml:space="preserve"> </w:t>
+      </w:r>
+      <w:r>
+        <w:t xml:space="preserve">media event by examining tweet topic content at distinct time periods.</w:t>
+      </w:r>
+      <w:r>
+        <w:t xml:space="preserve"> </w:t>
+      </w:r>
+      <w:r>
+        <w:t xml:space="preserve">As a proof of principle of our event detection strategy, we chose to</w:t>
+      </w:r>
+      <w:r>
+        <w:t xml:space="preserve"> </w:t>
+      </w:r>
+      <w:r>
+        <w:t xml:space="preserve">analyze tweets during and after Mother’s Day 2020. We fitted latent Dirichlet allocation models for each of four</w:t>
+      </w:r>
+      <w:r>
+        <w:t xml:space="preserve"> </w:t>
+      </w:r>
+      <w:r>
+        <w:t xml:space="preserve">distinct five-minute periods. The first period began at noon Eastern time on Mother’s Day 2020. Subsequent time periods started</w:t>
+      </w:r>
+      <w:r>
+        <w:t xml:space="preserve"> </w:t>
+      </w:r>
+      <w:r>
+        <w:t xml:space="preserve">24, 48, and 72 hours later.</w:t>
+      </w:r>
+      <w:r>
+        <w:t xml:space="preserve"> </w:t>
+      </w:r>
+      <w:r>
+        <w:t xml:space="preserve">We defined each time period to be a single collection, or corpus, of tweets. We then fitted latent</w:t>
+      </w:r>
+      <w:r>
+        <w:t xml:space="preserve"> </w:t>
+      </w:r>
+      <w:r>
+        <w:t xml:space="preserve">Dirichlet allocation models to each corpus.</w:t>
+      </w:r>
+    </w:p>
+    <w:p>
+      <w:pPr>
+        <w:pStyle w:val="BodyText"/>
+      </w:pPr>
+      <w:r>
+        <w:t xml:space="preserve">We used several criteria to evaluate latent Dirichlet allocation model fits, with</w:t>
+      </w:r>
+      <w:r>
+        <w:t xml:space="preserve"> </w:t>
+      </w:r>
+      <w:r>
+        <w:t xml:space="preserve">emphasis on choosing a reasonable number of topics per corpus.</w:t>
+      </w:r>
+      <w:r>
+        <w:t xml:space="preserve"> </w:t>
+      </w:r>
+      <w:r>
+        <w:t xml:space="preserve">Our strategy involved both visualization and more quantitative approaches to model</w:t>
+      </w:r>
+      <w:r>
+        <w:t xml:space="preserve"> </w:t>
+      </w:r>
+      <w:r>
+        <w:t xml:space="preserve">evaluation. For every model, we created one word cloud per topic.</w:t>
+      </w:r>
+    </w:p>
+    <w:p>
+      <w:pPr>
+        <w:pStyle w:val="BodyText"/>
+      </w:pPr>
+      <w:r>
+        <w:t xml:space="preserve">We then inspected topic contents at each of the four time points.</w:t>
+      </w:r>
+    </w:p>
+    <w:p>
+      <w:pPr>
         <w:pStyle w:val="Heading1"/>
       </w:pPr>
-      <w:bookmarkStart w:id="27" w:name="results"/>
+      <w:bookmarkStart w:id="28" w:name="results"/>
       <w:r>
         <w:t xml:space="preserve">Results</w:t>
       </w:r>
-      <w:bookmarkEnd w:id="27"/>
+      <w:bookmarkEnd w:id="28"/>
     </w:p>
     <w:p>
       <w:pPr>
@@ -923,11 +1022,11 @@
       <w:pPr>
         <w:pStyle w:val="Heading2"/>
       </w:pPr>
-      <w:bookmarkStart w:id="28" w:name="student-outcomes"/>
+      <w:bookmarkStart w:id="29" w:name="student-outcomes"/>
       <w:r>
         <w:t xml:space="preserve">Student Outcomes</w:t>
       </w:r>
-      <w:bookmarkEnd w:id="28"/>
+      <w:bookmarkEnd w:id="29"/>
     </w:p>
     <w:p>
       <w:pPr>
@@ -1115,11 +1214,11 @@
       <w:pPr>
         <w:pStyle w:val="Heading2"/>
       </w:pPr>
-      <w:bookmarkStart w:id="29" w:name="mentor-outcomes"/>
+      <w:bookmarkStart w:id="30" w:name="mentor-outcomes"/>
       <w:r>
         <w:t xml:space="preserve">Mentor outcomes</w:t>
       </w:r>
-      <w:bookmarkEnd w:id="29"/>
+      <w:bookmarkEnd w:id="30"/>
     </w:p>
     <w:p>
       <w:pPr>
@@ -1145,11 +1244,11 @@
       <w:pPr>
         <w:pStyle w:val="Heading2"/>
       </w:pPr>
-      <w:bookmarkStart w:id="30" w:name="scholarly-outcomes"/>
+      <w:bookmarkStart w:id="31" w:name="scholarly-outcomes"/>
       <w:r>
         <w:t xml:space="preserve">Scholarly outcomes</w:t>
       </w:r>
-      <w:bookmarkEnd w:id="30"/>
+      <w:bookmarkEnd w:id="31"/>
     </w:p>
     <w:p>
       <w:pPr>
@@ -1179,7 +1278,7 @@
       <w:r>
         <w:t xml:space="preserve">(</w:t>
       </w:r>
-      <w:hyperlink r:id="rId31">
+      <w:hyperlink r:id="rId32">
         <w:r>
           <w:rPr>
             <w:rStyle w:val="Hyperlink"/>
@@ -1207,21 +1306,21 @@
       <w:pPr>
         <w:pStyle w:val="Heading1"/>
       </w:pPr>
-      <w:bookmarkStart w:id="32" w:name="discussion"/>
+      <w:bookmarkStart w:id="33" w:name="discussion"/>
       <w:r>
         <w:t xml:space="preserve">Discussion</w:t>
       </w:r>
-      <w:bookmarkEnd w:id="32"/>
+      <w:bookmarkEnd w:id="33"/>
     </w:p>
     <w:p>
       <w:pPr>
         <w:pStyle w:val="Heading2"/>
       </w:pPr>
-      <w:bookmarkStart w:id="33" w:name="benefits-of-our-framework"/>
+      <w:bookmarkStart w:id="34" w:name="benefits-of-our-framework"/>
       <w:r>
         <w:t xml:space="preserve">Benefits of our framework</w:t>
       </w:r>
-      <w:bookmarkEnd w:id="33"/>
+      <w:bookmarkEnd w:id="34"/>
     </w:p>
     <w:p>
       <w:pPr>
@@ -1277,11 +1376,11 @@
       <w:pPr>
         <w:pStyle w:val="Heading2"/>
       </w:pPr>
-      <w:bookmarkStart w:id="34" w:name="critiques-of-our-framework"/>
+      <w:bookmarkStart w:id="35" w:name="critiques-of-our-framework"/>
       <w:r>
         <w:t xml:space="preserve">Critiques of our framework</w:t>
       </w:r>
-      <w:bookmarkEnd w:id="34"/>
+      <w:bookmarkEnd w:id="35"/>
     </w:p>
     <w:p>
       <w:pPr>
@@ -1396,11 +1495,11 @@
       <w:pPr>
         <w:pStyle w:val="Heading3"/>
       </w:pPr>
-      <w:bookmarkStart w:id="35" w:name="Xcee51580d641dd8a50d35bcdba787746c425fda"/>
+      <w:bookmarkStart w:id="36" w:name="Xcee51580d641dd8a50d35bcdba787746c425fda"/>
       <w:r>
         <w:t xml:space="preserve">Framework development with backward design</w:t>
       </w:r>
-      <w:bookmarkEnd w:id="35"/>
+      <w:bookmarkEnd w:id="36"/>
     </w:p>
     <w:p>
       <w:pPr>
@@ -1472,7 +1571,7 @@
                     </pic:cNvPicPr>
                   </pic:nvPicPr>
                   <pic:blipFill>
-                    <a:blip r:embed="rId36"/>
+                    <a:blip r:embed="rId37"/>
                     <a:stretch>
                       <a:fillRect/>
                     </a:stretch>
@@ -1658,11 +1757,11 @@
       <w:pPr>
         <w:pStyle w:val="Heading2"/>
       </w:pPr>
-      <w:bookmarkStart w:id="37" w:name="integrating-more-mentoring-activities"/>
+      <w:bookmarkStart w:id="38" w:name="integrating-more-mentoring-activities"/>
       <w:r>
         <w:t xml:space="preserve">Integrating more mentoring activities</w:t>
       </w:r>
-      <w:bookmarkEnd w:id="37"/>
+      <w:bookmarkEnd w:id="38"/>
     </w:p>
     <w:p>
       <w:pPr>
@@ -1804,14 +1903,14 @@
       <w:pPr>
         <w:pStyle w:val="Heading2"/>
       </w:pPr>
-      <w:bookmarkStart w:id="38" w:name="references"/>
+      <w:bookmarkStart w:id="39" w:name="references"/>
       <w:r>
         <w:t xml:space="preserve">References</w:t>
       </w:r>
-      <w:bookmarkEnd w:id="38"/>
-    </w:p>
-    <w:bookmarkStart w:id="53" w:name="refs"/>
-    <w:bookmarkStart w:id="39" w:name="ref-baker2010beyond"/>
+      <w:bookmarkEnd w:id="39"/>
+    </w:p>
+    <w:bookmarkStart w:id="54" w:name="refs"/>
+    <w:bookmarkStart w:id="40" w:name="ref-baker2010beyond"/>
     <w:p>
       <w:pPr>
         <w:pStyle w:val="Bibliography"/>
@@ -1835,8 +1934,8 @@
         <w:t xml:space="preserve">14 (6): 2–8.</w:t>
       </w:r>
     </w:p>
-    <w:bookmarkEnd w:id="39"/>
-    <w:bookmarkStart w:id="40" w:name="ref-higgins2001reconceptualizing"/>
+    <w:bookmarkEnd w:id="40"/>
+    <w:bookmarkStart w:id="41" w:name="ref-higgins2001reconceptualizing"/>
     <w:p>
       <w:pPr>
         <w:pStyle w:val="Bibliography"/>
@@ -1860,8 +1959,8 @@
         <w:t xml:space="preserve">26 (2): 264–88.</w:t>
       </w:r>
     </w:p>
-    <w:bookmarkEnd w:id="40"/>
-    <w:bookmarkStart w:id="41" w:name="ref-lin2011joint"/>
+    <w:bookmarkEnd w:id="41"/>
+    <w:bookmarkStart w:id="42" w:name="ref-lin2011joint"/>
     <w:p>
       <w:pPr>
         <w:pStyle w:val="Bibliography"/>
@@ -1882,8 +1981,8 @@
         <w:t xml:space="preserve">, 378–87. IEEE.</w:t>
       </w:r>
     </w:p>
-    <w:bookmarkEnd w:id="41"/>
-    <w:bookmarkStart w:id="42" w:name="ref-nolan2010computing"/>
+    <w:bookmarkEnd w:id="42"/>
+    <w:bookmarkStart w:id="43" w:name="ref-nolan2010computing"/>
     <w:p>
       <w:pPr>
         <w:pStyle w:val="Bibliography"/>
@@ -1907,8 +2006,8 @@
         <w:t xml:space="preserve">64 (2): 97–107.</w:t>
       </w:r>
     </w:p>
-    <w:bookmarkEnd w:id="42"/>
-    <w:bookmarkStart w:id="43" w:name="ref-pelled2018little"/>
+    <w:bookmarkEnd w:id="43"/>
+    <w:bookmarkStart w:id="44" w:name="ref-pelled2018little"/>
     <w:p>
       <w:pPr>
         <w:pStyle w:val="Bibliography"/>
@@ -1929,8 +2028,8 @@
         <w:t xml:space="preserve">, 176–96. Routledge.</w:t>
       </w:r>
     </w:p>
-    <w:bookmarkEnd w:id="43"/>
-    <w:bookmarkStart w:id="45" w:name="ref-r"/>
+    <w:bookmarkEnd w:id="44"/>
+    <w:bookmarkStart w:id="46" w:name="ref-r"/>
     <w:p>
       <w:pPr>
         <w:pStyle w:val="Bibliography"/>
@@ -1953,7 +2052,7 @@
       <w:r>
         <w:t xml:space="preserve"> </w:t>
       </w:r>
-      <w:hyperlink r:id="rId44">
+      <w:hyperlink r:id="rId45">
         <w:r>
           <w:rPr>
             <w:rStyle w:val="Hyperlink"/>
@@ -1965,8 +2064,8 @@
         <w:t xml:space="preserve">.</w:t>
       </w:r>
     </w:p>
-    <w:bookmarkEnd w:id="45"/>
-    <w:bookmarkStart w:id="47" w:name="ref-drob"/>
+    <w:bookmarkEnd w:id="46"/>
+    <w:bookmarkStart w:id="48" w:name="ref-drob"/>
     <w:p>
       <w:pPr>
         <w:pStyle w:val="Bibliography"/>
@@ -1977,7 +2076,7 @@
       <w:r>
         <w:t xml:space="preserve"> </w:t>
       </w:r>
-      <w:hyperlink r:id="rId46">
+      <w:hyperlink r:id="rId47">
         <w:r>
           <w:rPr>
             <w:rStyle w:val="Hyperlink"/>
@@ -1989,8 +2088,8 @@
         <w:t xml:space="preserve">.</w:t>
       </w:r>
     </w:p>
-    <w:bookmarkEnd w:id="47"/>
-    <w:bookmarkStart w:id="49" w:name="ref-tweet_stream"/>
+    <w:bookmarkEnd w:id="48"/>
+    <w:bookmarkStart w:id="50" w:name="ref-tweet_stream"/>
     <w:p>
       <w:pPr>
         <w:pStyle w:val="Bibliography"/>
@@ -2001,7 +2100,7 @@
       <w:r>
         <w:t xml:space="preserve"> </w:t>
       </w:r>
-      <w:hyperlink r:id="rId48">
+      <w:hyperlink r:id="rId49">
         <w:r>
           <w:rPr>
             <w:rStyle w:val="Hyperlink"/>
@@ -2013,8 +2112,8 @@
         <w:t xml:space="preserve">.</w:t>
       </w:r>
     </w:p>
-    <w:bookmarkEnd w:id="49"/>
-    <w:bookmarkStart w:id="50" w:name="ref-vance2017eight"/>
+    <w:bookmarkEnd w:id="50"/>
+    <w:bookmarkStart w:id="51" w:name="ref-vance2017eight"/>
     <w:p>
       <w:pPr>
         <w:pStyle w:val="Bibliography"/>
@@ -2038,8 +2137,8 @@
         <w:t xml:space="preserve">71 (1): 23–29.</w:t>
       </w:r>
     </w:p>
-    <w:bookmarkEnd w:id="50"/>
-    <w:bookmarkStart w:id="51" w:name="ref-wells2016trump"/>
+    <w:bookmarkEnd w:id="51"/>
+    <w:bookmarkStart w:id="52" w:name="ref-wells2016trump"/>
     <w:p>
       <w:pPr>
         <w:pStyle w:val="Bibliography"/>
@@ -2063,8 +2162,8 @@
         <w:t xml:space="preserve">33 (4): 669–76.</w:t>
       </w:r>
     </w:p>
-    <w:bookmarkEnd w:id="51"/>
-    <w:bookmarkStart w:id="52" w:name="ref-wiggins2005understanding"/>
+    <w:bookmarkEnd w:id="52"/>
+    <w:bookmarkStart w:id="53" w:name="ref-wiggins2005understanding"/>
     <w:p>
       <w:pPr>
         <w:pStyle w:val="Bibliography"/>
@@ -2085,8 +2184,8 @@
         <w:t xml:space="preserve">.</w:t>
       </w:r>
     </w:p>
-    <w:bookmarkEnd w:id="52"/>
     <w:bookmarkEnd w:id="53"/>
+    <w:bookmarkEnd w:id="54"/>
     <w:sectPr/>
   </w:body>
 </w:document>

</xml_diff>

<commit_message>
switched csl file for citations
</commit_message>
<xml_diff>
--- a/Rmd/jse-2019-ms.docx
+++ b/Rmd/jse-2019-ms.docx
@@ -205,16 +205,19 @@
         <w:t xml:space="preserve"> </w:t>
       </w:r>
       <w:r>
-        <w:t xml:space="preserve">tweets during an API query time period</w:t>
-      </w:r>
-      <w:r>
-        <w:t xml:space="preserve"> </w:t>
-      </w:r>
-      <w:r>
-        <w:t xml:space="preserve">(“Sampled Stream,” n.d.)</w:t>
-      </w:r>
-      <w:r>
-        <w:t xml:space="preserve">. Any Twitter user can freely</w:t>
+        <w:t xml:space="preserve">tweets during an API query time period.</w:t>
+      </w:r>
+      <w:r>
+        <w:rPr>
+          <w:rStyle w:val="FootnoteReference"/>
+        </w:rPr>
+        <w:footnoteReference w:id="21"/>
+      </w:r>
+      <w:r>
+        <w:t xml:space="preserve"> </w:t>
+      </w:r>
+      <w:r>
+        <w:t xml:space="preserve">Any Twitter user can freely</w:t>
       </w:r>
       <w:r>
         <w:t xml:space="preserve"> </w:t>
@@ -234,58 +237,470 @@
         <w:t xml:space="preserve"> </w:t>
       </w:r>
       <w:r>
-        <w:t xml:space="preserve">the inference of relationships and social networks among Twitter users</w:t>
-      </w:r>
-      <w:r>
-        <w:t xml:space="preserve"> </w:t>
-      </w:r>
-      <w:r>
-        <w:t xml:space="preserve">(Lin et al. 2011)</w:t>
-      </w:r>
-      <w:r>
-        <w:t xml:space="preserve">;</w:t>
-      </w:r>
-      <w:r>
-        <w:t xml:space="preserve"> </w:t>
-      </w:r>
-      <w:r>
-        <w:t xml:space="preserve">authorship of specific tweets when multiple persons share a single account</w:t>
-      </w:r>
-      <w:r>
-        <w:t xml:space="preserve"> </w:t>
-      </w:r>
-      <w:r>
-        <w:t xml:space="preserve">(Robinson 2016)</w:t>
-      </w:r>
-      <w:r>
-        <w:t xml:space="preserve">; and</w:t>
-      </w:r>
-      <w:r>
-        <w:t xml:space="preserve"> </w:t>
-      </w:r>
-      <w:r>
-        <w:t xml:space="preserve">rhetoric in recruiting political supporters</w:t>
-      </w:r>
-      <w:r>
-        <w:t xml:space="preserve"> </w:t>
-      </w:r>
-      <w:r>
-        <w:t xml:space="preserve">(Pelled et al. 2018; Wells et al. 2016)</w:t>
+        <w:t xml:space="preserve">the inference of relationships and social networks among Twitter users;</w:t>
+      </w:r>
+      <w:r>
+        <w:rPr>
+          <w:rStyle w:val="FootnoteReference"/>
+        </w:rPr>
+        <w:footnoteReference w:id="22"/>
+      </w:r>
+      <w:r>
+        <w:t xml:space="preserve"> </w:t>
+      </w:r>
+      <w:r>
+        <w:t xml:space="preserve">authorship of specific tweets when multiple persons share a single account;</w:t>
+      </w:r>
+      <w:r>
+        <w:rPr>
+          <w:rStyle w:val="FootnoteReference"/>
+        </w:rPr>
+        <w:footnoteReference w:id="23"/>
+      </w:r>
+      <w:r>
+        <w:t xml:space="preserve"> </w:t>
+      </w:r>
+      <w:r>
+        <w:t xml:space="preserve">and</w:t>
+      </w:r>
+      <w:r>
+        <w:t xml:space="preserve"> </w:t>
+      </w:r>
+      <w:r>
+        <w:t xml:space="preserve">rhetoric in recruiting political supporters.</w:t>
+      </w:r>
+      <w:r>
+        <w:rPr>
+          <w:rStyle w:val="FootnoteReference"/>
+        </w:rPr>
+        <w:footnoteReference w:id="24"/>
+      </w:r>
+      <w:r>
+        <w:t xml:space="preserve"> </w:t>
+      </w:r>
+      <w:r>
+        <w:t xml:space="preserve">Recognizing the potential utility of tweets for data science research and teaching,</w:t>
+      </w:r>
+      <w:r>
+        <w:t xml:space="preserve"> </w:t>
+      </w:r>
+      <w:r>
+        <w:t xml:space="preserve">we created a collection of tweets over time by repeated querying of the Twitter streaming API.</w:t>
+      </w:r>
+    </w:p>
+    <w:p>
+      <w:pPr>
+        <w:pStyle w:val="BodyText"/>
+      </w:pPr>
+      <w:r>
+        <w:t xml:space="preserve">In line with recent calls for students to work with real data,</w:t>
+      </w:r>
+      <w:r>
+        <w:rPr>
+          <w:rStyle w:val="FootnoteReference"/>
+        </w:rPr>
+        <w:footnoteReference w:id="25"/>
+      </w:r>
+      <w:r>
+        <w:t xml:space="preserve"> </w:t>
+      </w:r>
+      <w:r>
+        <w:t xml:space="preserve">our</w:t>
+      </w:r>
+      <w:r>
+        <w:t xml:space="preserve"> </w:t>
+      </w:r>
+      <w:r>
+        <w:t xml:space="preserve">collection of tweets has served as a valuable resource in our mentoring</w:t>
+      </w:r>
+      <w:r>
+        <w:t xml:space="preserve"> </w:t>
+      </w:r>
+      <w:r>
+        <w:t xml:space="preserve">of undergraduate data science research.</w:t>
+      </w:r>
+      <w:r>
+        <w:t xml:space="preserve"> </w:t>
+      </w:r>
+      <w:r>
+        <w:t xml:space="preserve">Working with real data allows students to develop proficiency not</w:t>
+      </w:r>
+      <w:r>
+        <w:t xml:space="preserve"> </w:t>
+      </w:r>
+      <w:r>
+        <w:t xml:space="preserve">only in statistical analysis,</w:t>
+      </w:r>
+      <w:r>
+        <w:t xml:space="preserve"> </w:t>
+      </w:r>
+      <w:r>
+        <w:t xml:space="preserve">but also in related data science skills, including data</w:t>
+      </w:r>
+      <w:r>
+        <w:t xml:space="preserve"> </w:t>
+      </w:r>
+      <w:r>
+        <w:t xml:space="preserve">transfer from online sources, data storage, using data</w:t>
+      </w:r>
+      <w:r>
+        <w:t xml:space="preserve"> </w:t>
+      </w:r>
+      <w:r>
+        <w:t xml:space="preserve">from multiple file formats, and communicating findings and their limitations.</w:t>
+      </w:r>
+      <w:r>
+        <w:t xml:space="preserve"> </w:t>
+      </w:r>
+      <w:r>
+        <w:t xml:space="preserve">Collaboratively asking and addressing novel questions with</w:t>
+      </w:r>
+      <w:r>
+        <w:t xml:space="preserve"> </w:t>
+      </w:r>
+      <w:r>
+        <w:t xml:space="preserve">our collection of tweets gave mentored students</w:t>
+      </w:r>
+      <w:r>
+        <w:t xml:space="preserve"> </w:t>
+      </w:r>
+      <w:r>
+        <w:t xml:space="preserve">opportunities to develop competency in all of these areas.</w:t>
+      </w:r>
+    </w:p>
+    <w:p>
+      <w:pPr>
+        <w:pStyle w:val="BodyText"/>
+      </w:pPr>
+      <w:r>
+        <w:t xml:space="preserve">While our tweet collection enables us to address many possible research questions, the</w:t>
+      </w:r>
+      <w:r>
+        <w:t xml:space="preserve"> </w:t>
+      </w:r>
+      <w:r>
+        <w:t xml:space="preserve">dynamic content of tweets over time particularly piqued our interest. Together, students and</w:t>
+      </w:r>
+      <w:r>
+        <w:t xml:space="preserve"> </w:t>
+      </w:r>
+      <w:r>
+        <w:t xml:space="preserve">mentors hypothesized that high-profile social media events would generate a high volume of</w:t>
+      </w:r>
+      <w:r>
+        <w:t xml:space="preserve"> </w:t>
+      </w:r>
+      <w:r>
+        <w:t xml:space="preserve">tweets, and that we’d detect social media events through changes in tweet</w:t>
+      </w:r>
+      <w:r>
+        <w:t xml:space="preserve"> </w:t>
+      </w:r>
+      <w:r>
+        <w:t xml:space="preserve">topic content over time. We present below 1) an approach for collecting tweets in real</w:t>
+      </w:r>
+      <w:r>
+        <w:t xml:space="preserve"> </w:t>
+      </w:r>
+      <w:r>
+        <w:t xml:space="preserve">time and 2) statistical methods for detecting social media</w:t>
+      </w:r>
+      <w:r>
+        <w:t xml:space="preserve"> </w:t>
+      </w:r>
+      <w:r>
+        <w:t xml:space="preserve">events via latent Dirichlet allocation modeling of collections of tweets and 3) reflections on</w:t>
+      </w:r>
+      <w:r>
+        <w:t xml:space="preserve"> </w:t>
+      </w:r>
+      <w:r>
+        <w:t xml:space="preserve">using this data set in research mentoring of undergraduate students.</w:t>
+      </w:r>
+    </w:p>
+    <w:p>
+      <w:pPr>
+        <w:pStyle w:val="Heading2"/>
+      </w:pPr>
+      <w:bookmarkStart w:id="26" w:name="methods"/>
+      <w:r>
+        <w:t xml:space="preserve">Methods</w:t>
+      </w:r>
+      <w:bookmarkEnd w:id="26"/>
+    </w:p>
+    <w:p>
+      <w:pPr>
+        <w:pStyle w:val="Heading3"/>
+      </w:pPr>
+      <w:bookmarkStart w:id="27" w:name="collecting-tweets-over-time"/>
+      <w:r>
+        <w:t xml:space="preserve">Collecting tweets over time</w:t>
+      </w:r>
+      <w:bookmarkEnd w:id="27"/>
+    </w:p>
+    <w:p>
+      <w:pPr>
+        <w:pStyle w:val="FirstParagraph"/>
+      </w:pPr>
+      <w:r>
+        <w:t xml:space="preserve">We include here instructions for creating a tweet collection. First, we created a</w:t>
+      </w:r>
+      <w:r>
+        <w:t xml:space="preserve"> </w:t>
+      </w:r>
+      <w:r>
+        <w:t xml:space="preserve">new account on Twitter. With these user credentials, we used the</w:t>
+      </w:r>
+      <w:r>
+        <w:t xml:space="preserve"> </w:t>
+      </w:r>
+      <w:r>
+        <w:t xml:space="preserve">R package</w:t>
+      </w:r>
+      <w:r>
+        <w:t xml:space="preserve"> </w:t>
+      </w:r>
+      <w:r>
+        <w:rPr>
+          <w:rStyle w:val="VerbatimChar"/>
+        </w:rPr>
+        <w:t xml:space="preserve">rtweet</w:t>
+      </w:r>
+      <w:r>
+        <w:t xml:space="preserve"> </w:t>
+      </w:r>
+      <w:r>
+        <w:t xml:space="preserve">to query the API. Because we work with linux operating systems, we used the</w:t>
+      </w:r>
+      <w:r>
+        <w:t xml:space="preserve"> </w:t>
+      </w:r>
+      <w:r>
+        <w:rPr>
+          <w:rStyle w:val="VerbatimChar"/>
+        </w:rPr>
+        <w:t xml:space="preserve">crontab</w:t>
+      </w:r>
+      <w:r>
+        <w:t xml:space="preserve"> </w:t>
+      </w:r>
+      <w:r>
+        <w:t xml:space="preserve">software</w:t>
+      </w:r>
+      <w:r>
+        <w:t xml:space="preserve"> </w:t>
+      </w:r>
+      <w:r>
+        <w:t xml:space="preserve">to repeatedly execute R code to submit API queries. Each</w:t>
+      </w:r>
+      <w:r>
+        <w:t xml:space="preserve"> </w:t>
+      </w:r>
+      <w:r>
+        <w:t xml:space="preserve">query lasted five minutes. We timed the API queries so</w:t>
+      </w:r>
+      <w:r>
+        <w:t xml:space="preserve"> </w:t>
+      </w:r>
+      <w:r>
+        <w:t xml:space="preserve">that there was no time lag between queries. We stored tweets resulting from API queries in their native JSON format.</w:t>
+      </w:r>
+    </w:p>
+    <w:p>
+      <w:pPr>
+        <w:pStyle w:val="BodyText"/>
+      </w:pPr>
+      <w:r>
+        <w:t xml:space="preserve">The R package</w:t>
+      </w:r>
+      <w:r>
+        <w:t xml:space="preserve"> </w:t>
+      </w:r>
+      <w:r>
+        <w:rPr>
+          <w:rStyle w:val="VerbatimChar"/>
+        </w:rPr>
+        <w:t xml:space="preserve">rtweet</w:t>
+      </w:r>
+      <w:r>
+        <w:t xml:space="preserve"> </w:t>
+      </w:r>
+      <w:r>
+        <w:t xml:space="preserve">provides functions that parse tweet JSON to R data frames. We then</w:t>
+      </w:r>
+      <w:r>
+        <w:t xml:space="preserve"> </w:t>
+      </w:r>
+      <w:r>
+        <w:t xml:space="preserve">conducted all further analyses in R.</w:t>
+      </w:r>
+    </w:p>
+    <w:p>
+      <w:pPr>
+        <w:pStyle w:val="BodyText"/>
+      </w:pPr>
+      <w:r>
+        <w:t xml:space="preserve">Setting up the query task with</w:t>
+      </w:r>
+      <w:r>
+        <w:t xml:space="preserve"> </w:t>
+      </w:r>
+      <w:r>
+        <w:rPr>
+          <w:rStyle w:val="VerbatimChar"/>
+        </w:rPr>
+        <w:t xml:space="preserve">crontab</w:t>
+      </w:r>
+      <w:r>
+        <w:t xml:space="preserve"> </w:t>
+      </w:r>
+      <w:r>
+        <w:t xml:space="preserve">is straightforward. On our computer, with</w:t>
+      </w:r>
+      <w:r>
+        <w:t xml:space="preserve"> </w:t>
+      </w:r>
+      <w:r>
+        <w:t xml:space="preserve">Ubuntu 20.04 linux operating system, we opened a terminal and typed</w:t>
+      </w:r>
+      <w:r>
+        <w:t xml:space="preserve"> </w:t>
+      </w:r>
+      <w:r>
+        <w:rPr>
+          <w:rStyle w:val="VerbatimChar"/>
+        </w:rPr>
+        <w:t xml:space="preserve">crontab -e</w:t>
+      </w:r>
+      <w:r>
+        <w:t xml:space="preserve">. This</w:t>
+      </w:r>
+      <w:r>
+        <w:t xml:space="preserve"> </w:t>
+      </w:r>
+      <w:r>
+        <w:t xml:space="preserve">opened a text file containing user-specified tasks. We added the following line to the</w:t>
+      </w:r>
+      <w:r>
+        <w:t xml:space="preserve"> </w:t>
+      </w:r>
+      <w:r>
+        <w:t xml:space="preserve">bottom of the file:</w:t>
+      </w:r>
+    </w:p>
+    <w:p>
+      <w:pPr>
+        <w:pStyle w:val="SourceCode"/>
+      </w:pPr>
+      <w:r>
+        <w:rPr>
+          <w:rStyle w:val="ExtensionTok"/>
+        </w:rPr>
+        <w:t xml:space="preserve">*/5</w:t>
+      </w:r>
+      <w:r>
+        <w:rPr>
+          <w:rStyle w:val="NormalTok"/>
+        </w:rPr>
+        <w:t xml:space="preserve"> * * * * R -e </w:t>
+      </w:r>
+      <w:r>
+        <w:rPr>
+          <w:rStyle w:val="StringTok"/>
+        </w:rPr>
+        <w:t xml:space="preserve">'rtweet::stream_tweets(timeout = (60 * 5), </w:t>
+      </w:r>
+      <w:r>
+        <w:br/>
+      </w:r>
+      <w:r>
+        <w:rPr>
+          <w:rStyle w:val="StringTok"/>
+        </w:rPr>
+        <w:t xml:space="preserve">parse = FALSE, file_name = paste0("~/work/mentoring/mentoring-framework/data/",</w:t>
+      </w:r>
+      <w:r>
+        <w:br/>
+      </w:r>
+      <w:r>
+        <w:rPr>
+          <w:rStyle w:val="StringTok"/>
+        </w:rPr>
+        <w:t xml:space="preserve">lubridate::now(), "-tweets"))'</w:t>
+      </w:r>
+    </w:p>
+    <w:p>
+      <w:pPr>
+        <w:pStyle w:val="FirstParagraph"/>
+      </w:pPr>
+      <w:r>
+        <w:t xml:space="preserve">Users may need to slightly amend the above line to conform to requirements of their operating system’s</w:t>
+      </w:r>
+      <w:r>
+        <w:t xml:space="preserve"> </w:t>
+      </w:r>
+      <w:r>
+        <w:rPr>
+          <w:rStyle w:val="VerbatimChar"/>
+        </w:rPr>
+        <w:t xml:space="preserve">crontab</w:t>
       </w:r>
       <w:r>
         <w:t xml:space="preserve">.</w:t>
       </w:r>
-      <w:r>
-        <w:t xml:space="preserve"> </w:t>
-      </w:r>
-      <w:r>
-        <w:t xml:space="preserve">Recognizing the potential utility of tweets for data science research and teaching,</w:t>
-      </w:r>
-      <w:r>
-        <w:t xml:space="preserve"> </w:t>
-      </w:r>
-      <w:r>
-        <w:t xml:space="preserve">we created a collection of tweets over time by repeated querying of the Twitter streaming API.</w:t>
+    </w:p>
+    <w:p>
+      <w:pPr>
+        <w:pStyle w:val="Heading3"/>
+      </w:pPr>
+      <w:bookmarkStart w:id="28" w:name="X44123c9c48896a94d09fe98af5f8466be162e8c"/>
+      <w:r>
+        <w:t xml:space="preserve">Querying Twitter API to get complete tweets</w:t>
+      </w:r>
+      <w:bookmarkEnd w:id="28"/>
+    </w:p>
+    <w:p>
+      <w:pPr>
+        <w:pStyle w:val="FirstParagraph"/>
+      </w:pPr>
+      <w:r>
+        <w:t xml:space="preserve">Twitter API use agreements forbid users from sharing complete API query results.</w:t>
+      </w:r>
+      <w:r>
+        <w:t xml:space="preserve"> </w:t>
+      </w:r>
+      <w:r>
+        <w:t xml:space="preserve">However, Twitter enables users to share tweet identification numbers. A user can</w:t>
+      </w:r>
+      <w:r>
+        <w:t xml:space="preserve"> </w:t>
+      </w:r>
+      <w:r>
+        <w:t xml:space="preserve">then query a Twitter API to obtain complete tweet data. In our experience, this</w:t>
+      </w:r>
+      <w:r>
+        <w:t xml:space="preserve"> </w:t>
+      </w:r>
+      <w:r>
+        <w:t xml:space="preserve">process is incomplete; that is, many tweets submitted to the Twitter API return</w:t>
+      </w:r>
+      <w:r>
+        <w:t xml:space="preserve"> </w:t>
+      </w:r>
+      <w:r>
+        <w:t xml:space="preserve">no data. Additionally, on repeated querying of the API, different sets of tweets</w:t>
+      </w:r>
+      <w:r>
+        <w:t xml:space="preserve"> </w:t>
+      </w:r>
+      <w:r>
+        <w:t xml:space="preserve">return data. This complicates our goal of making all analyses computationally</w:t>
+      </w:r>
+      <w:r>
+        <w:t xml:space="preserve"> </w:t>
+      </w:r>
+      <w:r>
+        <w:t xml:space="preserve">reproducible.</w:t>
       </w:r>
     </w:p>
     <w:p>
@@ -293,76 +708,843 @@
         <w:pStyle w:val="BodyText"/>
       </w:pPr>
       <w:r>
-        <w:t xml:space="preserve">In line with recent calls for students to work with real data</w:t>
-      </w:r>
-      <w:r>
-        <w:t xml:space="preserve"> </w:t>
-      </w:r>
-      <w:r>
-        <w:t xml:space="preserve">(Nolan and Temple Lang 2010)</w:t>
-      </w:r>
-      <w:r>
-        <w:t xml:space="preserve">, our</w:t>
-      </w:r>
-      <w:r>
-        <w:t xml:space="preserve"> </w:t>
-      </w:r>
-      <w:r>
-        <w:t xml:space="preserve">collection of tweets has served as a valuable resource in our mentoring</w:t>
-      </w:r>
-      <w:r>
-        <w:t xml:space="preserve"> </w:t>
-      </w:r>
-      <w:r>
-        <w:t xml:space="preserve">of undergraduate data science research.</w:t>
-      </w:r>
-      <w:r>
-        <w:t xml:space="preserve"> </w:t>
-      </w:r>
-      <w:r>
-        <w:t xml:space="preserve">Working with real data allows students to develop proficiency not</w:t>
-      </w:r>
-      <w:r>
-        <w:t xml:space="preserve"> </w:t>
-      </w:r>
-      <w:r>
-        <w:t xml:space="preserve">only in statistical analysis,</w:t>
-      </w:r>
-      <w:r>
-        <w:t xml:space="preserve"> </w:t>
-      </w:r>
-      <w:r>
-        <w:t xml:space="preserve">but also in related data science skills, including data</w:t>
-      </w:r>
-      <w:r>
-        <w:t xml:space="preserve"> </w:t>
-      </w:r>
-      <w:r>
-        <w:t xml:space="preserve">transfer from online sources, data storage, using data</w:t>
-      </w:r>
-      <w:r>
-        <w:t xml:space="preserve"> </w:t>
-      </w:r>
-      <w:r>
-        <w:t xml:space="preserve">from multiple file formats, and communicating findings and their limitations.</w:t>
-      </w:r>
-      <w:r>
-        <w:t xml:space="preserve"> </w:t>
-      </w:r>
-      <w:r>
-        <w:t xml:space="preserve">Collaboratively asking and addressing novel questions with</w:t>
-      </w:r>
-      <w:r>
-        <w:t xml:space="preserve"> </w:t>
-      </w:r>
-      <w:r>
-        <w:t xml:space="preserve">our collection of tweets gave mentored students</w:t>
-      </w:r>
-      <w:r>
-        <w:t xml:space="preserve"> </w:t>
-      </w:r>
-      <w:r>
-        <w:t xml:space="preserve">opportunities to develop competency in all of these areas.</w:t>
+        <w:t xml:space="preserve">From our collection of tweets, we chose to analyze those sent on five consecutive</w:t>
+      </w:r>
+      <w:r>
+        <w:t xml:space="preserve"> </w:t>
+      </w:r>
+      <w:r>
+        <w:t xml:space="preserve">days from May 10, 2020 to May 14, 2020. We then submitted API queries to Twitter</w:t>
+      </w:r>
+      <w:r>
+        <w:t xml:space="preserve"> </w:t>
+      </w:r>
+      <w:r>
+        <w:t xml:space="preserve">to get the full content of tweets, including the tweet text.</w:t>
+      </w:r>
+      <w:r>
+        <w:t xml:space="preserve"> </w:t>
+      </w:r>
+      <w:r>
+        <w:t xml:space="preserve">We provide below the R code that we used to query the Twitter API to obtain full tweet content.</w:t>
+      </w:r>
+    </w:p>
+    <w:p>
+      <w:pPr>
+        <w:pStyle w:val="Heading3"/>
+      </w:pPr>
+      <w:bookmarkStart w:id="29" w:name="tweet-structure"/>
+      <w:r>
+        <w:t xml:space="preserve">Tweet structure</w:t>
+      </w:r>
+      <w:bookmarkEnd w:id="29"/>
+    </w:p>
+    <w:p>
+      <w:pPr>
+        <w:pStyle w:val="FirstParagraph"/>
+      </w:pPr>
+      <w:r>
+        <w:t xml:space="preserve">Tweets are available as Javascript Object Notation (JSON) objects. Every tweet consists</w:t>
+      </w:r>
+      <w:r>
+        <w:t xml:space="preserve"> </w:t>
+      </w:r>
+      <w:r>
+        <w:t xml:space="preserve">of multiple named fields, each of which is a key-value pair. The number of fields per</w:t>
+      </w:r>
+      <w:r>
+        <w:t xml:space="preserve"> </w:t>
+      </w:r>
+      <w:r>
+        <w:t xml:space="preserve">tweet depends on user settings, retweet status, and other factors.</w:t>
+      </w:r>
+      <w:r>
+        <w:rPr>
+          <w:rStyle w:val="FootnoteReference"/>
+        </w:rPr>
+        <w:footnoteReference w:id="30"/>
+      </w:r>
+    </w:p>
+    <w:p>
+      <w:pPr>
+        <w:pStyle w:val="SourceCode"/>
+      </w:pPr>
+      <w:r>
+        <w:rPr>
+          <w:rStyle w:val="KeywordTok"/>
+        </w:rPr>
+        <w:t xml:space="preserve">{</w:t>
+      </w:r>
+      <w:r>
+        <w:br/>
+      </w:r>
+      <w:r>
+        <w:rPr>
+          <w:rStyle w:val="NormalTok"/>
+        </w:rPr>
+        <w:t xml:space="preserve">  </w:t>
+      </w:r>
+      <w:r>
+        <w:rPr>
+          <w:rStyle w:val="StringTok"/>
+        </w:rPr>
+        <w:t xml:space="preserve">"created_at"</w:t>
+      </w:r>
+      <w:r>
+        <w:rPr>
+          <w:rStyle w:val="NormalTok"/>
+        </w:rPr>
+        <w:t xml:space="preserve">: </w:t>
+      </w:r>
+      <w:r>
+        <w:rPr>
+          <w:rStyle w:val="StringTok"/>
+        </w:rPr>
+        <w:t xml:space="preserve">"Thu Apr 06 15:24:15 +0000 2017"</w:t>
+      </w:r>
+      <w:r>
+        <w:rPr>
+          <w:rStyle w:val="NormalTok"/>
+        </w:rPr>
+        <w:t xml:space="preserve">,</w:t>
+      </w:r>
+      <w:r>
+        <w:br/>
+      </w:r>
+      <w:r>
+        <w:rPr>
+          <w:rStyle w:val="NormalTok"/>
+        </w:rPr>
+        <w:t xml:space="preserve">  </w:t>
+      </w:r>
+      <w:r>
+        <w:rPr>
+          <w:rStyle w:val="StringTok"/>
+        </w:rPr>
+        <w:t xml:space="preserve">"id_str"</w:t>
+      </w:r>
+      <w:r>
+        <w:rPr>
+          <w:rStyle w:val="NormalTok"/>
+        </w:rPr>
+        <w:t xml:space="preserve">: </w:t>
+      </w:r>
+      <w:r>
+        <w:rPr>
+          <w:rStyle w:val="StringTok"/>
+        </w:rPr>
+        <w:t xml:space="preserve">"850006245121695744"</w:t>
+      </w:r>
+      <w:r>
+        <w:rPr>
+          <w:rStyle w:val="NormalTok"/>
+        </w:rPr>
+        <w:t xml:space="preserve">,</w:t>
+      </w:r>
+      <w:r>
+        <w:br/>
+      </w:r>
+      <w:r>
+        <w:rPr>
+          <w:rStyle w:val="NormalTok"/>
+        </w:rPr>
+        <w:t xml:space="preserve">  </w:t>
+      </w:r>
+      <w:r>
+        <w:rPr>
+          <w:rStyle w:val="StringTok"/>
+        </w:rPr>
+        <w:t xml:space="preserve">"text"</w:t>
+      </w:r>
+      <w:r>
+        <w:rPr>
+          <w:rStyle w:val="NormalTok"/>
+        </w:rPr>
+        <w:t xml:space="preserve">: </w:t>
+      </w:r>
+      <w:r>
+        <w:rPr>
+          <w:rStyle w:val="StringTok"/>
+        </w:rPr>
+        <w:t xml:space="preserve">"1\/ Today we\u2019re sharing our vision for the future of the Twitter API platform!\nhttps:\/\/t.co\/XweGngmxlP"</w:t>
+      </w:r>
+      <w:r>
+        <w:rPr>
+          <w:rStyle w:val="NormalTok"/>
+        </w:rPr>
+        <w:t xml:space="preserve">,</w:t>
+      </w:r>
+      <w:r>
+        <w:br/>
+      </w:r>
+      <w:r>
+        <w:rPr>
+          <w:rStyle w:val="NormalTok"/>
+        </w:rPr>
+        <w:t xml:space="preserve">  </w:t>
+      </w:r>
+      <w:r>
+        <w:rPr>
+          <w:rStyle w:val="StringTok"/>
+        </w:rPr>
+        <w:t xml:space="preserve">"user"</w:t>
+      </w:r>
+      <w:r>
+        <w:rPr>
+          <w:rStyle w:val="NormalTok"/>
+        </w:rPr>
+        <w:t xml:space="preserve">: </w:t>
+      </w:r>
+      <w:r>
+        <w:rPr>
+          <w:rStyle w:val="KeywordTok"/>
+        </w:rPr>
+        <w:t xml:space="preserve">{</w:t>
+      </w:r>
+      <w:r>
+        <w:br/>
+      </w:r>
+      <w:r>
+        <w:rPr>
+          <w:rStyle w:val="NormalTok"/>
+        </w:rPr>
+        <w:t xml:space="preserve">    </w:t>
+      </w:r>
+      <w:r>
+        <w:rPr>
+          <w:rStyle w:val="StringTok"/>
+        </w:rPr>
+        <w:t xml:space="preserve">"id"</w:t>
+      </w:r>
+      <w:r>
+        <w:rPr>
+          <w:rStyle w:val="NormalTok"/>
+        </w:rPr>
+        <w:t xml:space="preserve">: </w:t>
+      </w:r>
+      <w:r>
+        <w:rPr>
+          <w:rStyle w:val="ExtensionTok"/>
+        </w:rPr>
+        <w:t xml:space="preserve">2244994945</w:t>
+      </w:r>
+      <w:r>
+        <w:rPr>
+          <w:rStyle w:val="NormalTok"/>
+        </w:rPr>
+        <w:t xml:space="preserve">,</w:t>
+      </w:r>
+      <w:r>
+        <w:br/>
+      </w:r>
+      <w:r>
+        <w:rPr>
+          <w:rStyle w:val="NormalTok"/>
+        </w:rPr>
+        <w:t xml:space="preserve">    </w:t>
+      </w:r>
+      <w:r>
+        <w:rPr>
+          <w:rStyle w:val="StringTok"/>
+        </w:rPr>
+        <w:t xml:space="preserve">"name"</w:t>
+      </w:r>
+      <w:r>
+        <w:rPr>
+          <w:rStyle w:val="NormalTok"/>
+        </w:rPr>
+        <w:t xml:space="preserve">: </w:t>
+      </w:r>
+      <w:r>
+        <w:rPr>
+          <w:rStyle w:val="StringTok"/>
+        </w:rPr>
+        <w:t xml:space="preserve">"Twitter Dev"</w:t>
+      </w:r>
+      <w:r>
+        <w:rPr>
+          <w:rStyle w:val="NormalTok"/>
+        </w:rPr>
+        <w:t xml:space="preserve">,</w:t>
+      </w:r>
+      <w:r>
+        <w:br/>
+      </w:r>
+      <w:r>
+        <w:rPr>
+          <w:rStyle w:val="NormalTok"/>
+        </w:rPr>
+        <w:t xml:space="preserve">    </w:t>
+      </w:r>
+      <w:r>
+        <w:rPr>
+          <w:rStyle w:val="StringTok"/>
+        </w:rPr>
+        <w:t xml:space="preserve">"screen_name"</w:t>
+      </w:r>
+      <w:r>
+        <w:rPr>
+          <w:rStyle w:val="NormalTok"/>
+        </w:rPr>
+        <w:t xml:space="preserve">: </w:t>
+      </w:r>
+      <w:r>
+        <w:rPr>
+          <w:rStyle w:val="StringTok"/>
+        </w:rPr>
+        <w:t xml:space="preserve">"TwitterDev"</w:t>
+      </w:r>
+      <w:r>
+        <w:rPr>
+          <w:rStyle w:val="NormalTok"/>
+        </w:rPr>
+        <w:t xml:space="preserve">,</w:t>
+      </w:r>
+      <w:r>
+        <w:br/>
+      </w:r>
+      <w:r>
+        <w:rPr>
+          <w:rStyle w:val="NormalTok"/>
+        </w:rPr>
+        <w:t xml:space="preserve">    </w:t>
+      </w:r>
+      <w:r>
+        <w:rPr>
+          <w:rStyle w:val="StringTok"/>
+        </w:rPr>
+        <w:t xml:space="preserve">"location"</w:t>
+      </w:r>
+      <w:r>
+        <w:rPr>
+          <w:rStyle w:val="NormalTok"/>
+        </w:rPr>
+        <w:t xml:space="preserve">: </w:t>
+      </w:r>
+      <w:r>
+        <w:rPr>
+          <w:rStyle w:val="StringTok"/>
+        </w:rPr>
+        <w:t xml:space="preserve">"Internet"</w:t>
+      </w:r>
+      <w:r>
+        <w:rPr>
+          <w:rStyle w:val="NormalTok"/>
+        </w:rPr>
+        <w:t xml:space="preserve">,</w:t>
+      </w:r>
+      <w:r>
+        <w:br/>
+      </w:r>
+      <w:r>
+        <w:rPr>
+          <w:rStyle w:val="NormalTok"/>
+        </w:rPr>
+        <w:t xml:space="preserve">    </w:t>
+      </w:r>
+      <w:r>
+        <w:rPr>
+          <w:rStyle w:val="StringTok"/>
+        </w:rPr>
+        <w:t xml:space="preserve">"url"</w:t>
+      </w:r>
+      <w:r>
+        <w:rPr>
+          <w:rStyle w:val="NormalTok"/>
+        </w:rPr>
+        <w:t xml:space="preserve">: </w:t>
+      </w:r>
+      <w:r>
+        <w:rPr>
+          <w:rStyle w:val="StringTok"/>
+        </w:rPr>
+        <w:t xml:space="preserve">"https:\/\/dev.twitter.com\/"</w:t>
+      </w:r>
+      <w:r>
+        <w:rPr>
+          <w:rStyle w:val="NormalTok"/>
+        </w:rPr>
+        <w:t xml:space="preserve">,</w:t>
+      </w:r>
+      <w:r>
+        <w:br/>
+      </w:r>
+      <w:r>
+        <w:rPr>
+          <w:rStyle w:val="NormalTok"/>
+        </w:rPr>
+        <w:t xml:space="preserve">    </w:t>
+      </w:r>
+      <w:r>
+        <w:rPr>
+          <w:rStyle w:val="StringTok"/>
+        </w:rPr>
+        <w:t xml:space="preserve">"description"</w:t>
+      </w:r>
+      <w:r>
+        <w:rPr>
+          <w:rStyle w:val="NormalTok"/>
+        </w:rPr>
+        <w:t xml:space="preserve">: </w:t>
+      </w:r>
+      <w:r>
+        <w:rPr>
+          <w:rStyle w:val="StringTok"/>
+        </w:rPr>
+        <w:t xml:space="preserve">"Your official source for Twitter Platform news, updates &amp; events. </w:t>
+      </w:r>
+      <w:r>
+        <w:br/>
+      </w:r>
+      <w:r>
+        <w:rPr>
+          <w:rStyle w:val="StringTok"/>
+        </w:rPr>
+        <w:t xml:space="preserve">    Need technical help? Visit https:\/\/twittercommunity.com\/ \u2328\ufe0f </w:t>
+      </w:r>
+      <w:r>
+        <w:br/>
+      </w:r>
+      <w:r>
+        <w:rPr>
+          <w:rStyle w:val="StringTok"/>
+        </w:rPr>
+        <w:t xml:space="preserve">    #TapIntoTwitter"</w:t>
+      </w:r>
+      <w:r>
+        <w:br/>
+      </w:r>
+      <w:r>
+        <w:rPr>
+          <w:rStyle w:val="NormalTok"/>
+        </w:rPr>
+        <w:t xml:space="preserve">  </w:t>
+      </w:r>
+      <w:r>
+        <w:rPr>
+          <w:rStyle w:val="KeywordTok"/>
+        </w:rPr>
+        <w:t xml:space="preserve">}</w:t>
+      </w:r>
+      <w:r>
+        <w:rPr>
+          <w:rStyle w:val="NormalTok"/>
+        </w:rPr>
+        <w:t xml:space="preserve">,</w:t>
+      </w:r>
+      <w:r>
+        <w:br/>
+      </w:r>
+      <w:r>
+        <w:rPr>
+          <w:rStyle w:val="NormalTok"/>
+        </w:rPr>
+        <w:t xml:space="preserve">  </w:t>
+      </w:r>
+      <w:r>
+        <w:rPr>
+          <w:rStyle w:val="StringTok"/>
+        </w:rPr>
+        <w:t xml:space="preserve">"place"</w:t>
+      </w:r>
+      <w:r>
+        <w:rPr>
+          <w:rStyle w:val="NormalTok"/>
+        </w:rPr>
+        <w:t xml:space="preserve">: </w:t>
+      </w:r>
+      <w:r>
+        <w:rPr>
+          <w:rStyle w:val="KeywordTok"/>
+        </w:rPr>
+        <w:t xml:space="preserve">{</w:t>
+      </w:r>
+      <w:r>
+        <w:rPr>
+          <w:rStyle w:val="NormalTok"/>
+        </w:rPr>
+        <w:t xml:space="preserve">   </w:t>
+      </w:r>
+      <w:r>
+        <w:br/>
+      </w:r>
+      <w:r>
+        <w:rPr>
+          <w:rStyle w:val="NormalTok"/>
+        </w:rPr>
+        <w:t xml:space="preserve">  </w:t>
+      </w:r>
+      <w:r>
+        <w:rPr>
+          <w:rStyle w:val="KeywordTok"/>
+        </w:rPr>
+        <w:t xml:space="preserve">}</w:t>
+      </w:r>
+      <w:r>
+        <w:rPr>
+          <w:rStyle w:val="NormalTok"/>
+        </w:rPr>
+        <w:t xml:space="preserve">,</w:t>
+      </w:r>
+      <w:r>
+        <w:br/>
+      </w:r>
+      <w:r>
+        <w:rPr>
+          <w:rStyle w:val="NormalTok"/>
+        </w:rPr>
+        <w:t xml:space="preserve">  </w:t>
+      </w:r>
+      <w:r>
+        <w:rPr>
+          <w:rStyle w:val="StringTok"/>
+        </w:rPr>
+        <w:t xml:space="preserve">"entities"</w:t>
+      </w:r>
+      <w:r>
+        <w:rPr>
+          <w:rStyle w:val="NormalTok"/>
+        </w:rPr>
+        <w:t xml:space="preserve">: </w:t>
+      </w:r>
+      <w:r>
+        <w:rPr>
+          <w:rStyle w:val="KeywordTok"/>
+        </w:rPr>
+        <w:t xml:space="preserve">{</w:t>
+      </w:r>
+      <w:r>
+        <w:br/>
+      </w:r>
+      <w:r>
+        <w:rPr>
+          <w:rStyle w:val="NormalTok"/>
+        </w:rPr>
+        <w:t xml:space="preserve">    </w:t>
+      </w:r>
+      <w:r>
+        <w:rPr>
+          <w:rStyle w:val="StringTok"/>
+        </w:rPr>
+        <w:t xml:space="preserve">"hashtags"</w:t>
+      </w:r>
+      <w:r>
+        <w:rPr>
+          <w:rStyle w:val="NormalTok"/>
+        </w:rPr>
+        <w:t xml:space="preserve">:</w:t>
+      </w:r>
+      <w:r>
+        <w:rPr>
+          <w:rStyle w:val="BuiltInTok"/>
+        </w:rPr>
+        <w:t xml:space="preserve"> [</w:t>
+      </w:r>
+      <w:r>
+        <w:rPr>
+          <w:rStyle w:val="NormalTok"/>
+        </w:rPr>
+        <w:t xml:space="preserve">      </w:t>
+      </w:r>
+      <w:r>
+        <w:br/>
+      </w:r>
+      <w:r>
+        <w:rPr>
+          <w:rStyle w:val="NormalTok"/>
+        </w:rPr>
+        <w:t xml:space="preserve">    ],</w:t>
+      </w:r>
+      <w:r>
+        <w:br/>
+      </w:r>
+      <w:r>
+        <w:rPr>
+          <w:rStyle w:val="NormalTok"/>
+        </w:rPr>
+        <w:t xml:space="preserve">    </w:t>
+      </w:r>
+      <w:r>
+        <w:rPr>
+          <w:rStyle w:val="StringTok"/>
+        </w:rPr>
+        <w:t xml:space="preserve">"urls"</w:t>
+      </w:r>
+      <w:r>
+        <w:rPr>
+          <w:rStyle w:val="NormalTok"/>
+        </w:rPr>
+        <w:t xml:space="preserve">: [</w:t>
+      </w:r>
+      <w:r>
+        <w:br/>
+      </w:r>
+      <w:r>
+        <w:rPr>
+          <w:rStyle w:val="NormalTok"/>
+        </w:rPr>
+        <w:t xml:space="preserve">      {</w:t>
+      </w:r>
+      <w:r>
+        <w:br/>
+      </w:r>
+      <w:r>
+        <w:rPr>
+          <w:rStyle w:val="NormalTok"/>
+        </w:rPr>
+        <w:t xml:space="preserve">        </w:t>
+      </w:r>
+      <w:r>
+        <w:rPr>
+          <w:rStyle w:val="StringTok"/>
+        </w:rPr>
+        <w:t xml:space="preserve">"url"</w:t>
+      </w:r>
+      <w:r>
+        <w:rPr>
+          <w:rStyle w:val="NormalTok"/>
+        </w:rPr>
+        <w:t xml:space="preserve">: </w:t>
+      </w:r>
+      <w:r>
+        <w:rPr>
+          <w:rStyle w:val="StringTok"/>
+        </w:rPr>
+        <w:t xml:space="preserve">"https:\/\/t.co\/XweGngmxlP"</w:t>
+      </w:r>
+      <w:r>
+        <w:rPr>
+          <w:rStyle w:val="NormalTok"/>
+        </w:rPr>
+        <w:t xml:space="preserve">,</w:t>
+      </w:r>
+      <w:r>
+        <w:br/>
+      </w:r>
+      <w:r>
+        <w:rPr>
+          <w:rStyle w:val="NormalTok"/>
+        </w:rPr>
+        <w:t xml:space="preserve">        </w:t>
+      </w:r>
+      <w:r>
+        <w:rPr>
+          <w:rStyle w:val="StringTok"/>
+        </w:rPr>
+        <w:t xml:space="preserve">"unwound"</w:t>
+      </w:r>
+      <w:r>
+        <w:rPr>
+          <w:rStyle w:val="NormalTok"/>
+        </w:rPr>
+        <w:t xml:space="preserve">: {</w:t>
+      </w:r>
+      <w:r>
+        <w:br/>
+      </w:r>
+      <w:r>
+        <w:rPr>
+          <w:rStyle w:val="NormalTok"/>
+        </w:rPr>
+        <w:t xml:space="preserve">          </w:t>
+      </w:r>
+      <w:r>
+        <w:rPr>
+          <w:rStyle w:val="StringTok"/>
+        </w:rPr>
+        <w:t xml:space="preserve">"url"</w:t>
+      </w:r>
+      <w:r>
+        <w:rPr>
+          <w:rStyle w:val="NormalTok"/>
+        </w:rPr>
+        <w:t xml:space="preserve">: </w:t>
+      </w:r>
+      <w:r>
+        <w:rPr>
+          <w:rStyle w:val="StringTok"/>
+        </w:rPr>
+        <w:t xml:space="preserve">"https:\/\/cards.twitter.com\/cards\/18ce53wgo4h\/3xo1c"</w:t>
+      </w:r>
+      <w:r>
+        <w:rPr>
+          <w:rStyle w:val="NormalTok"/>
+        </w:rPr>
+        <w:t xml:space="preserve">,</w:t>
+      </w:r>
+      <w:r>
+        <w:br/>
+      </w:r>
+      <w:r>
+        <w:rPr>
+          <w:rStyle w:val="NormalTok"/>
+        </w:rPr>
+        <w:t xml:space="preserve">          </w:t>
+      </w:r>
+      <w:r>
+        <w:rPr>
+          <w:rStyle w:val="StringTok"/>
+        </w:rPr>
+        <w:t xml:space="preserve">"title"</w:t>
+      </w:r>
+      <w:r>
+        <w:rPr>
+          <w:rStyle w:val="NormalTok"/>
+        </w:rPr>
+        <w:t xml:space="preserve">: </w:t>
+      </w:r>
+      <w:r>
+        <w:rPr>
+          <w:rStyle w:val="StringTok"/>
+        </w:rPr>
+        <w:t xml:space="preserve">"Building the Future of the Twitter API Platform"</w:t>
+      </w:r>
+      <w:r>
+        <w:br/>
+      </w:r>
+      <w:r>
+        <w:rPr>
+          <w:rStyle w:val="NormalTok"/>
+        </w:rPr>
+        <w:t xml:space="preserve">        }</w:t>
+      </w:r>
+      <w:r>
+        <w:br/>
+      </w:r>
+      <w:r>
+        <w:rPr>
+          <w:rStyle w:val="NormalTok"/>
+        </w:rPr>
+        <w:t xml:space="preserve">      }</w:t>
+      </w:r>
+      <w:r>
+        <w:br/>
+      </w:r>
+      <w:r>
+        <w:rPr>
+          <w:rStyle w:val="NormalTok"/>
+        </w:rPr>
+        <w:t xml:space="preserve">    ],</w:t>
+      </w:r>
+      <w:r>
+        <w:br/>
+      </w:r>
+      <w:r>
+        <w:rPr>
+          <w:rStyle w:val="NormalTok"/>
+        </w:rPr>
+        <w:t xml:space="preserve">    </w:t>
+      </w:r>
+      <w:r>
+        <w:rPr>
+          <w:rStyle w:val="StringTok"/>
+        </w:rPr>
+        <w:t xml:space="preserve">"user_mentions"</w:t>
+      </w:r>
+      <w:r>
+        <w:rPr>
+          <w:rStyle w:val="NormalTok"/>
+        </w:rPr>
+        <w:t xml:space="preserve">: [     </w:t>
+      </w:r>
+      <w:r>
+        <w:br/>
+      </w:r>
+      <w:r>
+        <w:rPr>
+          <w:rStyle w:val="NormalTok"/>
+        </w:rPr>
+        <w:t xml:space="preserve">    ]</w:t>
+      </w:r>
+      <w:r>
+        <w:br/>
+      </w:r>
+      <w:r>
+        <w:rPr>
+          <w:rStyle w:val="NormalTok"/>
+        </w:rPr>
+        <w:t xml:space="preserve">  }</w:t>
+      </w:r>
+      <w:r>
+        <w:br/>
+      </w:r>
+      <w:r>
+        <w:rPr>
+          <w:rStyle w:val="NormalTok"/>
+        </w:rPr>
+        <w:t xml:space="preserve">}</w:t>
+      </w:r>
+    </w:p>
+    <w:p>
+      <w:pPr>
+        <w:pStyle w:val="Heading3"/>
+      </w:pPr>
+      <w:bookmarkStart w:id="31" w:name="parsing-text-of-tweets"/>
+      <w:r>
+        <w:t xml:space="preserve">Parsing text of tweets</w:t>
+      </w:r>
+      <w:bookmarkEnd w:id="31"/>
+    </w:p>
+    <w:p>
+      <w:pPr>
+        <w:pStyle w:val="FirstParagraph"/>
+      </w:pPr>
+      <w:r>
+        <w:t xml:space="preserve">We used functions from the</w:t>
+      </w:r>
+      <w:r>
+        <w:t xml:space="preserve"> </w:t>
+      </w:r>
+      <w:r>
+        <w:rPr>
+          <w:rStyle w:val="VerbatimChar"/>
+        </w:rPr>
+        <w:t xml:space="preserve">rtweet</w:t>
+      </w:r>
+      <w:r>
+        <w:t xml:space="preserve"> </w:t>
+      </w:r>
+      <w:r>
+        <w:t xml:space="preserve">R package to parse tweet JSON into a data frame. From there, we used</w:t>
+      </w:r>
+      <w:r>
+        <w:t xml:space="preserve"> </w:t>
+      </w:r>
+      <w:r>
+        <w:rPr>
+          <w:rStyle w:val="VerbatimChar"/>
+        </w:rPr>
+        <w:t xml:space="preserve">tidytext</w:t>
+      </w:r>
+      <w:r>
+        <w:t xml:space="preserve"> </w:t>
+      </w:r>
+      <w:r>
+        <w:t xml:space="preserve">R package</w:t>
+      </w:r>
+      <w:r>
+        <w:t xml:space="preserve"> </w:t>
+      </w:r>
+      <w:r>
+        <w:t xml:space="preserve">functions to break the tweet text into individual words. We discarded commonly used</w:t>
+      </w:r>
+      <w:r>
+        <w:t xml:space="preserve"> </w:t>
+      </w:r>
+      <w:r>
+        <w:t xml:space="preserve">“</w:t>
+      </w:r>
+      <w:r>
+        <w:t xml:space="preserve">stop words</w:t>
+      </w:r>
+      <w:r>
+        <w:t xml:space="preserve">”</w:t>
+      </w:r>
+      <w:r>
+        <w:t xml:space="preserve"> </w:t>
+      </w:r>
+      <w:r>
+        <w:t xml:space="preserve">and emojis.</w:t>
       </w:r>
     </w:p>
     <w:p>
@@ -370,34 +1552,118 @@
         <w:pStyle w:val="BodyText"/>
       </w:pPr>
       <w:r>
-        <w:t xml:space="preserve">Mentoring in the work place and in higher education has many</w:t>
-      </w:r>
-      <w:r>
-        <w:t xml:space="preserve"> </w:t>
-      </w:r>
-      <w:r>
-        <w:t xml:space="preserve">benefits, including improving 1) students’ development as thinkers and scholars, 2) confidence in their</w:t>
-      </w:r>
-      <w:r>
-        <w:t xml:space="preserve"> </w:t>
-      </w:r>
-      <w:r>
-        <w:t xml:space="preserve">own abilities, 3) integration into the campus community,</w:t>
-      </w:r>
-      <w:r>
-        <w:t xml:space="preserve"> </w:t>
-      </w:r>
-      <w:r>
-        <w:t xml:space="preserve">and 4) interest in graduate training</w:t>
-      </w:r>
-      <w:r>
-        <w:t xml:space="preserve"> </w:t>
-      </w:r>
-      <w:r>
-        <w:t xml:space="preserve">(Baker and Griffin 2010; Higgins and Kram 2001)</w:t>
-      </w:r>
-      <w:r>
-        <w:t xml:space="preserve">.</w:t>
+        <w:t xml:space="preserve">Latent Dirichlet allocation models require that the corpus be inputted as a</w:t>
+      </w:r>
+      <w:r>
+        <w:t xml:space="preserve"> </w:t>
+      </w:r>
+      <w:r>
+        <w:t xml:space="preserve">document by term matrix. Each row corresponds to a single document (a single</w:t>
+      </w:r>
+      <w:r>
+        <w:t xml:space="preserve"> </w:t>
+      </w:r>
+      <w:r>
+        <w:t xml:space="preserve">tweet), and each column is a single term (or word). Each cell contains a</w:t>
+      </w:r>
+      <w:r>
+        <w:t xml:space="preserve"> </w:t>
+      </w:r>
+      <w:r>
+        <w:t xml:space="preserve">count (the number of</w:t>
+      </w:r>
+      <w:r>
+        <w:t xml:space="preserve"> </w:t>
+      </w:r>
+      <w:r>
+        <w:t xml:space="preserve">occurrences of a term in the specified document). We created a document by</w:t>
+      </w:r>
+      <w:r>
+        <w:t xml:space="preserve"> </w:t>
+      </w:r>
+      <w:r>
+        <w:t xml:space="preserve">term matrix with the R functions</w:t>
+      </w:r>
+      <w:r>
+        <w:t xml:space="preserve"> </w:t>
+      </w:r>
+      <w:r>
+        <w:rPr>
+          <w:rStyle w:val="VerbatimChar"/>
+        </w:rPr>
+        <w:t xml:space="preserve">from the</w:t>
+      </w:r>
+      <w:r>
+        <w:t xml:space="preserve"> </w:t>
+      </w:r>
+      <w:r>
+        <w:t xml:space="preserve">R package.</w:t>
+      </w:r>
+    </w:p>
+    <w:p>
+      <w:pPr>
+        <w:pStyle w:val="Heading3"/>
+      </w:pPr>
+      <w:bookmarkStart w:id="32" w:name="latent-dirichlet-allocation"/>
+      <w:r>
+        <w:t xml:space="preserve">Latent Dirichlet allocation</w:t>
+      </w:r>
+      <w:bookmarkEnd w:id="32"/>
+    </w:p>
+    <w:p>
+      <w:pPr>
+        <w:pStyle w:val="FirstParagraph"/>
+      </w:pPr>
+      <w:r>
+        <w:t xml:space="preserve">Latent Dirichlet allocation is a statistical method for inferring latent (unobservable) topics (or themes)</w:t>
+      </w:r>
+      <w:r>
+        <w:t xml:space="preserve"> </w:t>
+      </w:r>
+      <w:r>
+        <w:t xml:space="preserve">from a collection (or corpus) of documents. We pretend that</w:t>
+      </w:r>
+      <w:r>
+        <w:t xml:space="preserve"> </w:t>
+      </w:r>
+      <w:r>
+        <w:t xml:space="preserve">there’s an imaginary process for creating documents in the corpus. For each document,</w:t>
+      </w:r>
+      <w:r>
+        <w:t xml:space="preserve"> </w:t>
+      </w:r>
+      <w:r>
+        <w:t xml:space="preserve">we choose a discrete distribution over topics. For example, some Mother’s Day tweets wish</w:t>
+      </w:r>
+      <w:r>
+        <w:t xml:space="preserve"> </w:t>
+      </w:r>
+      <w:r>
+        <w:t xml:space="preserve">mothers a happy celebration. This may constitute one topic in the corpus.</w:t>
+      </w:r>
+      <w:r>
+        <w:t xml:space="preserve"> </w:t>
+      </w:r>
+      <w:r>
+        <w:t xml:space="preserve">Having chosen a distribution over topics, we then select document words by first</w:t>
+      </w:r>
+      <w:r>
+        <w:t xml:space="preserve"> </w:t>
+      </w:r>
+      <w:r>
+        <w:t xml:space="preserve">drawing a topic from the distribution over topics, then drawing a word from the</w:t>
+      </w:r>
+      <w:r>
+        <w:t xml:space="preserve"> </w:t>
+      </w:r>
+      <w:r>
+        <w:t xml:space="preserve">chosen topic.</w:t>
+      </w:r>
+      <w:r>
+        <w:t xml:space="preserve"> </w:t>
+      </w:r>
+      <w:r>
+        <w:t xml:space="preserve">Thus, a topic is technically defined as a distribution over words in a fixed vocabulary (or collection of words).</w:t>
       </w:r>
     </w:p>
     <w:p>
@@ -405,247 +1671,73 @@
         <w:pStyle w:val="BodyText"/>
       </w:pPr>
       <w:r>
-        <w:t xml:space="preserve">While our tweet collection enables us to address many possible research questions, the</w:t>
-      </w:r>
-      <w:r>
-        <w:t xml:space="preserve"> </w:t>
-      </w:r>
-      <w:r>
-        <w:t xml:space="preserve">dynamic content of tweets over time particularly piqued our interest. Together, students and</w:t>
-      </w:r>
-      <w:r>
-        <w:t xml:space="preserve"> </w:t>
-      </w:r>
-      <w:r>
-        <w:t xml:space="preserve">mentors hypothesized that high-profile social media events would generate a high volume of</w:t>
-      </w:r>
-      <w:r>
-        <w:t xml:space="preserve"> </w:t>
-      </w:r>
-      <w:r>
-        <w:t xml:space="preserve">tweets, and that we’d detect social media events through changes in tweet</w:t>
-      </w:r>
-      <w:r>
-        <w:t xml:space="preserve"> </w:t>
-      </w:r>
-      <w:r>
-        <w:t xml:space="preserve">topic content over time. We present below 1) an approach for collecting tweets in real</w:t>
-      </w:r>
-      <w:r>
-        <w:t xml:space="preserve"> </w:t>
-      </w:r>
-      <w:r>
-        <w:t xml:space="preserve">time and 2) statistical methods for detecting social media</w:t>
-      </w:r>
-      <w:r>
-        <w:t xml:space="preserve"> </w:t>
-      </w:r>
-      <w:r>
-        <w:t xml:space="preserve">events via latent Dirichlet allocation modeling of collections of tweets and 3) reflections on</w:t>
-      </w:r>
-      <w:r>
-        <w:t xml:space="preserve"> </w:t>
-      </w:r>
-      <w:r>
-        <w:t xml:space="preserve">using this data set in research mentoring of undergraduate students.</w:t>
-      </w:r>
-    </w:p>
-    <w:p>
-      <w:pPr>
-        <w:pStyle w:val="Heading2"/>
-      </w:pPr>
-      <w:bookmarkStart w:id="21" w:name="methods"/>
-      <w:r>
-        <w:t xml:space="preserve">Methods</w:t>
-      </w:r>
-      <w:bookmarkEnd w:id="21"/>
+        <w:t xml:space="preserve">The literature on latent Dirichlet allocation and related methods is vast,</w:t>
+      </w:r>
+      <w:r>
+        <w:t xml:space="preserve"> </w:t>
+      </w:r>
+      <w:r>
+        <w:t xml:space="preserve">and we won’t attempt to review it here.</w:t>
+      </w:r>
     </w:p>
     <w:p>
       <w:pPr>
         <w:pStyle w:val="Heading3"/>
       </w:pPr>
-      <w:bookmarkStart w:id="22" w:name="collecting-tweets-over-time"/>
-      <w:r>
-        <w:t xml:space="preserve">Collecting tweets over time</w:t>
-      </w:r>
-      <w:bookmarkEnd w:id="22"/>
+      <w:bookmarkStart w:id="33" w:name="study-design"/>
+      <w:r>
+        <w:t xml:space="preserve">Study design</w:t>
+      </w:r>
+      <w:bookmarkEnd w:id="33"/>
     </w:p>
     <w:p>
       <w:pPr>
         <w:pStyle w:val="FirstParagraph"/>
       </w:pPr>
       <w:r>
-        <w:t xml:space="preserve">We include here instructions for creating a tweet collection. First, we created a</w:t>
-      </w:r>
-      <w:r>
-        <w:t xml:space="preserve"> </w:t>
-      </w:r>
-      <w:r>
-        <w:t xml:space="preserve">new account on Twitter. With these user credentials, we used the</w:t>
-      </w:r>
-      <w:r>
-        <w:t xml:space="preserve"> </w:t>
-      </w:r>
-      <w:r>
-        <w:t xml:space="preserve">R package</w:t>
-      </w:r>
-      <w:r>
-        <w:t xml:space="preserve"> </w:t>
-      </w:r>
-      <w:r>
-        <w:rPr>
-          <w:rStyle w:val="VerbatimChar"/>
-        </w:rPr>
-        <w:t xml:space="preserve">rtweet</w:t>
-      </w:r>
-      <w:r>
-        <w:t xml:space="preserve"> </w:t>
-      </w:r>
-      <w:r>
-        <w:t xml:space="preserve">to query the API. Because we work with linux operating systems, we use the</w:t>
-      </w:r>
-      <w:r>
-        <w:t xml:space="preserve"> </w:t>
-      </w:r>
-      <w:r>
-        <w:rPr>
-          <w:rStyle w:val="VerbatimChar"/>
-        </w:rPr>
-        <w:t xml:space="preserve">crontab</w:t>
-      </w:r>
-      <w:r>
-        <w:t xml:space="preserve"> </w:t>
-      </w:r>
-      <w:r>
-        <w:t xml:space="preserve">software</w:t>
-      </w:r>
-      <w:r>
-        <w:t xml:space="preserve"> </w:t>
-      </w:r>
-      <w:r>
-        <w:t xml:space="preserve">to repeatedly execute R code to submit API queries. Each</w:t>
-      </w:r>
-      <w:r>
-        <w:t xml:space="preserve"> </w:t>
-      </w:r>
-      <w:r>
-        <w:t xml:space="preserve">query lasts a user-specified duration. We time the API queries so</w:t>
-      </w:r>
-      <w:r>
-        <w:t xml:space="preserve"> </w:t>
-      </w:r>
-      <w:r>
-        <w:t xml:space="preserve">that there is no time lag between queries. We store API query</w:t>
-      </w:r>
-      <w:r>
-        <w:t xml:space="preserve"> </w:t>
-      </w:r>
-      <w:r>
-        <w:t xml:space="preserve">results in their native JSON format. The R package</w:t>
-      </w:r>
-      <w:r>
-        <w:t xml:space="preserve"> </w:t>
-      </w:r>
-      <w:r>
-        <w:rPr>
-          <w:rStyle w:val="VerbatimChar"/>
-        </w:rPr>
-        <w:t xml:space="preserve">rtweet</w:t>
-      </w:r>
-      <w:r>
-        <w:t xml:space="preserve"> </w:t>
-      </w:r>
-      <w:r>
-        <w:t xml:space="preserve">provides functions that parse tweet JSON to R data frames. We then</w:t>
-      </w:r>
-      <w:r>
-        <w:t xml:space="preserve"> </w:t>
-      </w:r>
-      <w:r>
-        <w:t xml:space="preserve">conducted all further analyses in R.</w:t>
-      </w:r>
-    </w:p>
-    <w:p>
-      <w:pPr>
-        <w:pStyle w:val="Heading3"/>
-      </w:pPr>
-      <w:bookmarkStart w:id="23" w:name="X44123c9c48896a94d09fe98af5f8466be162e8c"/>
-      <w:r>
-        <w:t xml:space="preserve">Querying Twitter API to get complete tweets</w:t>
-      </w:r>
-      <w:bookmarkEnd w:id="23"/>
-    </w:p>
-    <w:p>
-      <w:pPr>
-        <w:pStyle w:val="FirstParagraph"/>
-      </w:pPr>
-      <w:r>
-        <w:t xml:space="preserve">We queried a tweets database, created with the methods described above, to get ID numbers for</w:t>
-      </w:r>
-      <w:r>
-        <w:t xml:space="preserve"> </w:t>
-      </w:r>
-      <w:r>
-        <w:t xml:space="preserve">tweets from the desired time periods. We then submitted API queries to Twitter</w:t>
-      </w:r>
-      <w:r>
-        <w:t xml:space="preserve"> </w:t>
-      </w:r>
-      <w:r>
-        <w:t xml:space="preserve">to get the full content of the tweets, including the tweet text.</w:t>
-      </w:r>
-      <w:r>
-        <w:t xml:space="preserve"> </w:t>
-      </w:r>
-      <w:r>
-        <w:t xml:space="preserve">We provide below the R code that we used to query the Twitter API to obtain full tweet content.</w:t>
-      </w:r>
-    </w:p>
-    <w:p>
-      <w:pPr>
-        <w:pStyle w:val="SourceCode"/>
-      </w:pPr>
-      <w:r>
-        <w:rPr>
-          <w:rStyle w:val="NormalTok"/>
-        </w:rPr>
-        <w:t xml:space="preserve">rtweet</w:t>
-      </w:r>
-      <w:r>
-        <w:rPr>
-          <w:rStyle w:val="OperatorTok"/>
-        </w:rPr>
-        <w:t xml:space="preserve">::</w:t>
-      </w:r>
-      <w:r>
-        <w:rPr>
-          <w:rStyle w:val="KeywordTok"/>
-        </w:rPr>
-        <w:t xml:space="preserve">lookup_tweets</w:t>
-      </w:r>
-      <w:r>
-        <w:rPr>
-          <w:rStyle w:val="NormalTok"/>
-        </w:rPr>
-        <w:t xml:space="preserve">()</w:t>
-      </w:r>
-    </w:p>
-    <w:p>
-      <w:pPr>
-        <w:pStyle w:val="Heading3"/>
-      </w:pPr>
-      <w:bookmarkStart w:id="24" w:name="tweet-structure"/>
-      <w:r>
-        <w:t xml:space="preserve">Tweet structure</w:t>
-      </w:r>
-      <w:bookmarkEnd w:id="24"/>
-    </w:p>
-    <w:p>
-      <w:pPr>
-        <w:pStyle w:val="FirstParagraph"/>
-      </w:pPr>
-      <w:r>
-        <w:t xml:space="preserve">Tweets are available as Javascript Object Notation (JSON) objects. Every tweet consists of multiple named fields, each of which is a key-value pair. The number of fields per tweet depends on user settings, retweet status, and other factors.</w:t>
+        <w:t xml:space="preserve">We sought to validate our hypothesis that we could detect a major social</w:t>
+      </w:r>
+      <w:r>
+        <w:t xml:space="preserve"> </w:t>
+      </w:r>
+      <w:r>
+        <w:t xml:space="preserve">media event by examining tweet topic content at distinct time periods.</w:t>
+      </w:r>
+      <w:r>
+        <w:t xml:space="preserve"> </w:t>
+      </w:r>
+      <w:r>
+        <w:t xml:space="preserve">As a proof of principle of our event detection strategy, we chose to</w:t>
+      </w:r>
+      <w:r>
+        <w:t xml:space="preserve"> </w:t>
+      </w:r>
+      <w:r>
+        <w:t xml:space="preserve">analyze tweets during and after Mother’s Day 2020. We fitted latent Dirichlet allocation models for each of four</w:t>
+      </w:r>
+      <w:r>
+        <w:t xml:space="preserve"> </w:t>
+      </w:r>
+      <w:r>
+        <w:t xml:space="preserve">distinct five-minute periods. The first period began at noon Eastern time on Mother’s Day 2020. Subsequent time periods started</w:t>
+      </w:r>
+      <w:r>
+        <w:t xml:space="preserve"> </w:t>
+      </w:r>
+      <w:r>
+        <w:t xml:space="preserve">24, 48, and 72 hours later.</w:t>
+      </w:r>
+      <w:r>
+        <w:t xml:space="preserve"> </w:t>
+      </w:r>
+      <w:r>
+        <w:t xml:space="preserve">We defined each time period to be a single collection, or corpus, of tweets. We then fitted latent</w:t>
+      </w:r>
+      <w:r>
+        <w:t xml:space="preserve"> </w:t>
+      </w:r>
+      <w:r>
+        <w:t xml:space="preserve">Dirichlet allocation models to each corpus.</w:t>
       </w:r>
     </w:p>
     <w:p>
@@ -653,16 +1745,25 @@
         <w:pStyle w:val="BodyText"/>
       </w:pPr>
       <w:r>
-        <w:rPr>
-          <w:b/>
-        </w:rPr>
-        <w:t xml:space="preserve">PLACE TWEET JSON HERE</w:t>
-      </w:r>
-      <w:r>
-        <w:t xml:space="preserve"> </w:t>
-      </w:r>
-      <w:r>
-        <w:t xml:space="preserve">### Parsing text of tweets</w:t>
+        <w:t xml:space="preserve">We used several criteria to evaluate latent Dirichlet allocation model fits, with</w:t>
+      </w:r>
+      <w:r>
+        <w:t xml:space="preserve"> </w:t>
+      </w:r>
+      <w:r>
+        <w:t xml:space="preserve">emphasis on choosing a reasonable number of topics per corpus.</w:t>
+      </w:r>
+      <w:r>
+        <w:t xml:space="preserve"> </w:t>
+      </w:r>
+      <w:r>
+        <w:t xml:space="preserve">Our strategy involved both visualization and more quantitative approaches to model</w:t>
+      </w:r>
+      <w:r>
+        <w:t xml:space="preserve"> </w:t>
+      </w:r>
+      <w:r>
+        <w:t xml:space="preserve">evaluation. For every model, we created one word cloud per topic.</w:t>
       </w:r>
     </w:p>
     <w:p>
@@ -670,293 +1771,6 @@
         <w:pStyle w:val="BodyText"/>
       </w:pPr>
       <w:r>
-        <w:t xml:space="preserve">We used functions from the</w:t>
-      </w:r>
-      <w:r>
-        <w:t xml:space="preserve"> </w:t>
-      </w:r>
-      <w:r>
-        <w:rPr>
-          <w:rStyle w:val="VerbatimChar"/>
-        </w:rPr>
-        <w:t xml:space="preserve">rtweet</w:t>
-      </w:r>
-      <w:r>
-        <w:t xml:space="preserve"> </w:t>
-      </w:r>
-      <w:r>
-        <w:t xml:space="preserve">package to parse tweet JSON into a data frame. From there, we used</w:t>
-      </w:r>
-      <w:r>
-        <w:t xml:space="preserve"> </w:t>
-      </w:r>
-      <w:r>
-        <w:rPr>
-          <w:rStyle w:val="VerbatimChar"/>
-        </w:rPr>
-        <w:t xml:space="preserve">tidytext</w:t>
-      </w:r>
-      <w:r>
-        <w:t xml:space="preserve"> </w:t>
-      </w:r>
-      <w:r>
-        <w:t xml:space="preserve">R package</w:t>
-      </w:r>
-      <w:r>
-        <w:t xml:space="preserve"> </w:t>
-      </w:r>
-      <w:r>
-        <w:t xml:space="preserve">functions to break the tweet text into individual words. We discarded commonly used</w:t>
-      </w:r>
-      <w:r>
-        <w:t xml:space="preserve"> </w:t>
-      </w:r>
-      <w:r>
-        <w:t xml:space="preserve">“</w:t>
-      </w:r>
-      <w:r>
-        <w:t xml:space="preserve">stop words</w:t>
-      </w:r>
-      <w:r>
-        <w:t xml:space="preserve">”</w:t>
-      </w:r>
-      <w:r>
-        <w:t xml:space="preserve"> </w:t>
-      </w:r>
-      <w:r>
-        <w:t xml:space="preserve">and emojis.</w:t>
-      </w:r>
-    </w:p>
-    <w:p>
-      <w:pPr>
-        <w:pStyle w:val="BodyText"/>
-      </w:pPr>
-      <w:r>
-        <w:t xml:space="preserve">Latent Dirichlet allocation models require that the corpus be inputted as a</w:t>
-      </w:r>
-      <w:r>
-        <w:t xml:space="preserve"> </w:t>
-      </w:r>
-      <w:r>
-        <w:t xml:space="preserve">document by term matrix. Each row corresponds to a single document (a single</w:t>
-      </w:r>
-      <w:r>
-        <w:t xml:space="preserve"> </w:t>
-      </w:r>
-      <w:r>
-        <w:t xml:space="preserve">tweet), and each column is a single term (or word). Each cell contains a</w:t>
-      </w:r>
-      <w:r>
-        <w:t xml:space="preserve"> </w:t>
-      </w:r>
-      <w:r>
-        <w:t xml:space="preserve">count (the number of</w:t>
-      </w:r>
-      <w:r>
-        <w:t xml:space="preserve"> </w:t>
-      </w:r>
-      <w:r>
-        <w:t xml:space="preserve">occurrences of a term in the specified document). We created a document by</w:t>
-      </w:r>
-      <w:r>
-        <w:t xml:space="preserve"> </w:t>
-      </w:r>
-      <w:r>
-        <w:t xml:space="preserve">term matrix with the R functions</w:t>
-      </w:r>
-      <w:r>
-        <w:t xml:space="preserve"> </w:t>
-      </w:r>
-      <w:r>
-        <w:rPr>
-          <w:rStyle w:val="VerbatimChar"/>
-        </w:rPr>
-        <w:t xml:space="preserve">from the</w:t>
-      </w:r>
-      <w:r>
-        <w:t xml:space="preserve"> </w:t>
-      </w:r>
-      <w:r>
-        <w:t xml:space="preserve">R package.</w:t>
-      </w:r>
-    </w:p>
-    <w:p>
-      <w:pPr>
-        <w:pStyle w:val="Heading3"/>
-      </w:pPr>
-      <w:bookmarkStart w:id="25" w:name="latent-dirichlet-allocation"/>
-      <w:r>
-        <w:t xml:space="preserve">Latent Dirichlet allocation</w:t>
-      </w:r>
-      <w:bookmarkEnd w:id="25"/>
-    </w:p>
-    <w:p>
-      <w:pPr>
-        <w:pStyle w:val="FirstParagraph"/>
-      </w:pPr>
-      <w:r>
-        <w:t xml:space="preserve">Latent Dirichlet allocation is a statistical method for inferring latent (unobservable) topics (or themes)</w:t>
-      </w:r>
-      <w:r>
-        <w:t xml:space="preserve"> </w:t>
-      </w:r>
-      <w:r>
-        <w:t xml:space="preserve">from a collection (or corpus) of documents. It is a probabilistic, generative model</w:t>
-      </w:r>
-      <w:r>
-        <w:t xml:space="preserve"> </w:t>
-      </w:r>
-      <w:r>
-        <w:t xml:space="preserve">for a corpus of documents. It is generative in the following sense. We pretend that</w:t>
-      </w:r>
-      <w:r>
-        <w:t xml:space="preserve"> </w:t>
-      </w:r>
-      <w:r>
-        <w:t xml:space="preserve">there’s an imaginary process for creating documents in the corpus. For each document,</w:t>
-      </w:r>
-      <w:r>
-        <w:t xml:space="preserve"> </w:t>
-      </w:r>
-      <w:r>
-        <w:t xml:space="preserve">we choose a discrete distribution over topics. For example, some Mother’s Day tweets wish</w:t>
-      </w:r>
-      <w:r>
-        <w:t xml:space="preserve"> </w:t>
-      </w:r>
-      <w:r>
-        <w:t xml:space="preserve">mothers a happy celebration. This may constitute one topic in the corpus.</w:t>
-      </w:r>
-      <w:r>
-        <w:t xml:space="preserve"> </w:t>
-      </w:r>
-      <w:r>
-        <w:t xml:space="preserve">Having chosen a distribution over topics, we then select document words by first</w:t>
-      </w:r>
-      <w:r>
-        <w:t xml:space="preserve"> </w:t>
-      </w:r>
-      <w:r>
-        <w:t xml:space="preserve">drawing a topic from the distribution over topics, then drawing a word from the</w:t>
-      </w:r>
-      <w:r>
-        <w:t xml:space="preserve"> </w:t>
-      </w:r>
-      <w:r>
-        <w:t xml:space="preserve">chosen topic.</w:t>
-      </w:r>
-      <w:r>
-        <w:t xml:space="preserve"> </w:t>
-      </w:r>
-      <w:r>
-        <w:t xml:space="preserve">Thus, a topic is technically defined as a distribution over words in a fixed vocabulary (or collection of words).</w:t>
-      </w:r>
-    </w:p>
-    <w:p>
-      <w:pPr>
-        <w:pStyle w:val="BodyText"/>
-      </w:pPr>
-      <w:r>
-        <w:t xml:space="preserve">The literature on latent Dirichlet allocation and related methods is vast,</w:t>
-      </w:r>
-      <w:r>
-        <w:t xml:space="preserve"> </w:t>
-      </w:r>
-      <w:r>
-        <w:t xml:space="preserve">and we won’t attempt to review it here.</w:t>
-      </w:r>
-    </w:p>
-    <w:p>
-      <w:pPr>
-        <w:pStyle w:val="Heading3"/>
-      </w:pPr>
-      <w:bookmarkStart w:id="26" w:name="study-design"/>
-      <w:r>
-        <w:t xml:space="preserve">Study design</w:t>
-      </w:r>
-      <w:bookmarkEnd w:id="26"/>
-    </w:p>
-    <w:p>
-      <w:pPr>
-        <w:pStyle w:val="FirstParagraph"/>
-      </w:pPr>
-      <w:r>
-        <w:t xml:space="preserve">We sought to validate our hypothesis that we could detect a major social</w:t>
-      </w:r>
-      <w:r>
-        <w:t xml:space="preserve"> </w:t>
-      </w:r>
-      <w:r>
-        <w:t xml:space="preserve">media event by examining tweet topic content at distinct time periods.</w:t>
-      </w:r>
-      <w:r>
-        <w:t xml:space="preserve"> </w:t>
-      </w:r>
-      <w:r>
-        <w:t xml:space="preserve">As a proof of principle of our event detection strategy, we chose to</w:t>
-      </w:r>
-      <w:r>
-        <w:t xml:space="preserve"> </w:t>
-      </w:r>
-      <w:r>
-        <w:t xml:space="preserve">analyze tweets during and after Mother’s Day 2020. We fitted latent Dirichlet allocation models for each of four</w:t>
-      </w:r>
-      <w:r>
-        <w:t xml:space="preserve"> </w:t>
-      </w:r>
-      <w:r>
-        <w:t xml:space="preserve">distinct five-minute periods. The first period began at noon Eastern time on Mother’s Day 2020. Subsequent time periods started</w:t>
-      </w:r>
-      <w:r>
-        <w:t xml:space="preserve"> </w:t>
-      </w:r>
-      <w:r>
-        <w:t xml:space="preserve">24, 48, and 72 hours later.</w:t>
-      </w:r>
-      <w:r>
-        <w:t xml:space="preserve"> </w:t>
-      </w:r>
-      <w:r>
-        <w:t xml:space="preserve">We defined each time period to be a single collection, or corpus, of tweets. We then fitted latent</w:t>
-      </w:r>
-      <w:r>
-        <w:t xml:space="preserve"> </w:t>
-      </w:r>
-      <w:r>
-        <w:t xml:space="preserve">Dirichlet allocation models to each corpus.</w:t>
-      </w:r>
-    </w:p>
-    <w:p>
-      <w:pPr>
-        <w:pStyle w:val="BodyText"/>
-      </w:pPr>
-      <w:r>
-        <w:t xml:space="preserve">We used several criteria to evaluate latent Dirichlet allocation model fits, with</w:t>
-      </w:r>
-      <w:r>
-        <w:t xml:space="preserve"> </w:t>
-      </w:r>
-      <w:r>
-        <w:t xml:space="preserve">emphasis on choosing a reasonable number of topics per corpus.</w:t>
-      </w:r>
-      <w:r>
-        <w:t xml:space="preserve"> </w:t>
-      </w:r>
-      <w:r>
-        <w:t xml:space="preserve">Our strategy involved both visualization and more quantitative approaches to model</w:t>
-      </w:r>
-      <w:r>
-        <w:t xml:space="preserve"> </w:t>
-      </w:r>
-      <w:r>
-        <w:t xml:space="preserve">evaluation. For every model, we created one word cloud per topic.</w:t>
-      </w:r>
-    </w:p>
-    <w:p>
-      <w:pPr>
-        <w:pStyle w:val="BodyText"/>
-      </w:pPr>
-      <w:r>
         <w:t xml:space="preserve">We then inspected topic contents at each of the four time points.</w:t>
       </w:r>
     </w:p>
@@ -964,11 +1778,11 @@
       <w:pPr>
         <w:pStyle w:val="Heading1"/>
       </w:pPr>
-      <w:bookmarkStart w:id="27" w:name="results"/>
+      <w:bookmarkStart w:id="34" w:name="results"/>
       <w:r>
         <w:t xml:space="preserve">Results</w:t>
       </w:r>
-      <w:bookmarkEnd w:id="27"/>
+      <w:bookmarkEnd w:id="34"/>
     </w:p>
     <w:p>
       <w:pPr>
@@ -1030,11 +1844,11 @@
       <w:pPr>
         <w:pStyle w:val="Heading2"/>
       </w:pPr>
-      <w:bookmarkStart w:id="28" w:name="student-outcomes"/>
+      <w:bookmarkStart w:id="35" w:name="student-outcomes"/>
       <w:r>
         <w:t xml:space="preserve">Student Outcomes</w:t>
       </w:r>
-      <w:bookmarkEnd w:id="28"/>
+      <w:bookmarkEnd w:id="35"/>
     </w:p>
     <w:p>
       <w:pPr>
@@ -1093,7 +1907,13 @@
         <w:t xml:space="preserve"> </w:t>
       </w:r>
       <w:r>
-        <w:t xml:space="preserve">Nolan and Temple Lang (2010)</w:t>
+        <w:t xml:space="preserve">Nolan and Temple Lang</w:t>
+      </w:r>
+      <w:r>
+        <w:rPr>
+          <w:rStyle w:val="FootnoteReference"/>
+        </w:rPr>
+        <w:footnoteReference w:id="36"/>
       </w:r>
       <w:r>
         <w:t xml:space="preserve"> </w:t>
@@ -1159,16 +1979,13 @@
         <w:t xml:space="preserve"> </w:t>
       </w:r>
       <w:r>
-        <w:t xml:space="preserve">more fluid in their verbal explanations during our regular meetings</w:t>
-      </w:r>
-      <w:r>
-        <w:t xml:space="preserve"> </w:t>
-      </w:r>
-      <w:r>
-        <w:t xml:space="preserve">(R Core Team 2019)</w:t>
-      </w:r>
-      <w:r>
-        <w:t xml:space="preserve">.</w:t>
+        <w:t xml:space="preserve">more fluid in their verbal explanations during our regular meetings.</w:t>
+      </w:r>
+      <w:r>
+        <w:rPr>
+          <w:rStyle w:val="FootnoteReference"/>
+        </w:rPr>
+        <w:footnoteReference w:id="37"/>
       </w:r>
     </w:p>
     <w:p>
@@ -1222,11 +2039,11 @@
       <w:pPr>
         <w:pStyle w:val="Heading2"/>
       </w:pPr>
-      <w:bookmarkStart w:id="29" w:name="mentor-outcomes"/>
+      <w:bookmarkStart w:id="38" w:name="mentor-outcomes"/>
       <w:r>
         <w:t xml:space="preserve">Mentor outcomes</w:t>
       </w:r>
-      <w:bookmarkEnd w:id="29"/>
+      <w:bookmarkEnd w:id="38"/>
     </w:p>
     <w:p>
       <w:pPr>
@@ -1252,11 +2069,11 @@
       <w:pPr>
         <w:pStyle w:val="Heading2"/>
       </w:pPr>
-      <w:bookmarkStart w:id="30" w:name="scholarly-outcomes"/>
+      <w:bookmarkStart w:id="39" w:name="scholarly-outcomes"/>
       <w:r>
         <w:t xml:space="preserve">Scholarly outcomes</w:t>
       </w:r>
-      <w:bookmarkEnd w:id="30"/>
+      <w:bookmarkEnd w:id="39"/>
     </w:p>
     <w:p>
       <w:pPr>
@@ -1286,7 +2103,7 @@
       <w:r>
         <w:t xml:space="preserve">(</w:t>
       </w:r>
-      <w:hyperlink r:id="rId31">
+      <w:hyperlink r:id="rId40">
         <w:r>
           <w:rPr>
             <w:rStyle w:val="Hyperlink"/>
@@ -1314,21 +2131,21 @@
       <w:pPr>
         <w:pStyle w:val="Heading1"/>
       </w:pPr>
-      <w:bookmarkStart w:id="32" w:name="discussion"/>
+      <w:bookmarkStart w:id="41" w:name="discussion"/>
       <w:r>
         <w:t xml:space="preserve">Discussion</w:t>
       </w:r>
-      <w:bookmarkEnd w:id="32"/>
+      <w:bookmarkEnd w:id="41"/>
     </w:p>
     <w:p>
       <w:pPr>
         <w:pStyle w:val="Heading2"/>
       </w:pPr>
-      <w:bookmarkStart w:id="33" w:name="benefits-of-our-framework"/>
+      <w:bookmarkStart w:id="42" w:name="benefits-of-our-framework"/>
       <w:r>
         <w:t xml:space="preserve">Benefits of our framework</w:t>
       </w:r>
-      <w:bookmarkEnd w:id="33"/>
+      <w:bookmarkEnd w:id="42"/>
     </w:p>
     <w:p>
       <w:pPr>
@@ -1384,11 +2201,11 @@
       <w:pPr>
         <w:pStyle w:val="Heading2"/>
       </w:pPr>
-      <w:bookmarkStart w:id="34" w:name="critiques-of-our-framework"/>
+      <w:bookmarkStart w:id="43" w:name="critiques-of-our-framework"/>
       <w:r>
         <w:t xml:space="preserve">Critiques of our framework</w:t>
       </w:r>
-      <w:bookmarkEnd w:id="34"/>
+      <w:bookmarkEnd w:id="43"/>
     </w:p>
     <w:p>
       <w:pPr>
@@ -1413,10 +2230,13 @@
         <w:t xml:space="preserve"> </w:t>
       </w:r>
       <w:r>
-        <w:t xml:space="preserve">Vance et al. (2017)</w:t>
-      </w:r>
-      <w:r>
-        <w:t xml:space="preserve">,</w:t>
+        <w:t xml:space="preserve">Vance et al.</w:t>
+      </w:r>
+      <w:r>
+        <w:rPr>
+          <w:rStyle w:val="FootnoteReference"/>
+        </w:rPr>
+        <w:footnoteReference w:id="44"/>
       </w:r>
       <w:r>
         <w:t xml:space="preserve"> </w:t>
@@ -1503,11 +2323,11 @@
       <w:pPr>
         <w:pStyle w:val="Heading3"/>
       </w:pPr>
-      <w:bookmarkStart w:id="35" w:name="Xcee51580d641dd8a50d35bcdba787746c425fda"/>
+      <w:bookmarkStart w:id="45" w:name="Xcee51580d641dd8a50d35bcdba787746c425fda"/>
       <w:r>
         <w:t xml:space="preserve">Framework development with backward design</w:t>
       </w:r>
-      <w:bookmarkEnd w:id="35"/>
+      <w:bookmarkEnd w:id="45"/>
     </w:p>
     <w:p>
       <w:pPr>
@@ -1526,16 +2346,13 @@
         <w:t xml:space="preserve"> </w:t>
       </w:r>
       <w:r>
-        <w:t xml:space="preserve">incorporating backward design principles</w:t>
-      </w:r>
-      <w:r>
-        <w:t xml:space="preserve"> </w:t>
-      </w:r>
-      <w:r>
-        <w:t xml:space="preserve">(Wiggins and McTighe 2005)</w:t>
-      </w:r>
-      <w:r>
-        <w:t xml:space="preserve">.</w:t>
+        <w:t xml:space="preserve">incorporating backward design principles.</w:t>
+      </w:r>
+      <w:r>
+        <w:rPr>
+          <w:rStyle w:val="FootnoteReference"/>
+        </w:rPr>
+        <w:footnoteReference w:id="46"/>
       </w:r>
       <w:r>
         <w:t xml:space="preserve"> </w:t>
@@ -1547,7 +2364,7 @@
         <w:t xml:space="preserve"> </w:t>
       </w:r>
       <w:r>
-        <w:t xml:space="preserve">Wiggins and McTighe (2005)</w:t>
+        <w:t xml:space="preserve">Wiggins and McTighe</w:t>
       </w:r>
       <w:r>
         <w:t xml:space="preserve">, we will identify desired results,</w:t>
@@ -1579,7 +2396,7 @@
                     </pic:cNvPicPr>
                   </pic:nvPicPr>
                   <pic:blipFill>
-                    <a:blip r:embed="rId36"/>
+                    <a:blip r:embed="rId47"/>
                     <a:stretch>
                       <a:fillRect/>
                     </a:stretch>
@@ -1617,10 +2434,19 @@
         <w:t xml:space="preserve"> </w:t>
       </w:r>
       <w:r>
-        <w:t xml:space="preserve">Nolan and Temple Lang (2010)</w:t>
-      </w:r>
-      <w:r>
-        <w:t xml:space="preserve">. Specifically, we will assign all terms from Figure 1</w:t>
+        <w:t xml:space="preserve">Nolan and Temple Lang.</w:t>
+      </w:r>
+      <w:r>
+        <w:rPr>
+          <w:rStyle w:val="FootnoteReference"/>
+        </w:rPr>
+        <w:footnoteReference w:id="48"/>
+      </w:r>
+      <w:r>
+        <w:t xml:space="preserve"> </w:t>
+      </w:r>
+      <w:r>
+        <w:t xml:space="preserve">Specifically, we will assign all terms from Figure 1</w:t>
       </w:r>
       <w:r>
         <w:t xml:space="preserve"> </w:t>
@@ -1632,7 +2458,7 @@
         <w:t xml:space="preserve"> </w:t>
       </w:r>
       <w:r>
-        <w:t xml:space="preserve">Nolan and Temple Lang (2010)</w:t>
+        <w:t xml:space="preserve">Nolan and Temple Lang</w:t>
       </w:r>
       <w:r>
         <w:t xml:space="preserve"> </w:t>
@@ -1688,7 +2514,7 @@
         <w:t xml:space="preserve"> </w:t>
       </w:r>
       <w:r>
-        <w:t xml:space="preserve">Nolan and Temple Lang (2010)</w:t>
+        <w:t xml:space="preserve">Nolan and Temple Lang</w:t>
       </w:r>
       <w:r>
         <w:t xml:space="preserve"> </w:t>
@@ -1765,11 +2591,11 @@
       <w:pPr>
         <w:pStyle w:val="Heading2"/>
       </w:pPr>
-      <w:bookmarkStart w:id="37" w:name="integrating-more-mentoring-activities"/>
+      <w:bookmarkStart w:id="49" w:name="integrating-more-mentoring-activities"/>
       <w:r>
         <w:t xml:space="preserve">Integrating more mentoring activities</w:t>
       </w:r>
-      <w:bookmarkEnd w:id="37"/>
+      <w:bookmarkEnd w:id="49"/>
     </w:p>
     <w:p>
       <w:pPr>
@@ -1820,7 +2646,13 @@
         <w:pStyle w:val="BodyText"/>
       </w:pPr>
       <w:r>
-        <w:t xml:space="preserve">Baker and Griffin (2010)</w:t>
+        <w:t xml:space="preserve">Baker and Griffin</w:t>
+      </w:r>
+      <w:r>
+        <w:rPr>
+          <w:rStyle w:val="FootnoteReference"/>
+        </w:rPr>
+        <w:footnoteReference w:id="50"/>
       </w:r>
       <w:r>
         <w:t xml:space="preserve"> </w:t>
@@ -1871,10 +2703,13 @@
         <w:t xml:space="preserve"> </w:t>
       </w:r>
       <w:r>
-        <w:t xml:space="preserve">Higgins and Kram (2001)</w:t>
-      </w:r>
-      <w:r>
-        <w:t xml:space="preserve">,</w:t>
+        <w:t xml:space="preserve">Higgins and Kram,</w:t>
+      </w:r>
+      <w:r>
+        <w:rPr>
+          <w:rStyle w:val="FootnoteReference"/>
+        </w:rPr>
+        <w:footnoteReference w:id="51"/>
       </w:r>
       <w:r>
         <w:t xml:space="preserve"> </w:t>
@@ -1911,20 +2746,20 @@
       <w:pPr>
         <w:pStyle w:val="Heading2"/>
       </w:pPr>
-      <w:bookmarkStart w:id="38" w:name="references"/>
+      <w:bookmarkStart w:id="52" w:name="references"/>
       <w:r>
         <w:t xml:space="preserve">References</w:t>
       </w:r>
-      <w:bookmarkEnd w:id="38"/>
-    </w:p>
-    <w:bookmarkStart w:id="53" w:name="refs"/>
-    <w:bookmarkStart w:id="39" w:name="ref-baker2010beyond"/>
+      <w:bookmarkEnd w:id="52"/>
+    </w:p>
+    <w:bookmarkStart w:id="69" w:name="refs"/>
+    <w:bookmarkStart w:id="53" w:name="ref-baker2010beyond"/>
     <w:p>
       <w:pPr>
         <w:pStyle w:val="Bibliography"/>
       </w:pPr>
       <w:r>
-        <w:t xml:space="preserve">Baker, Vicki L, and Kimberly A Griffin. 2010. “Beyond Mentoring and Advising: Toward Understanding the Role of Faculty ‘Developers’ in Student Success.”</w:t>
+        <w:t xml:space="preserve">Baker, Vicki L, and Kimberly A Griffin. “Beyond Mentoring and Advising: Toward Understanding the Role of Faculty ‘Developers’ in Student Success.”</w:t>
       </w:r>
       <w:r>
         <w:t xml:space="preserve"> </w:t>
@@ -1939,17 +2774,17 @@
         <w:t xml:space="preserve"> </w:t>
       </w:r>
       <w:r>
-        <w:t xml:space="preserve">14 (6): 2–8.</w:t>
-      </w:r>
-    </w:p>
-    <w:bookmarkEnd w:id="39"/>
-    <w:bookmarkStart w:id="40" w:name="ref-higgins2001reconceptualizing"/>
+        <w:t xml:space="preserve">14, no. 6 (2010): 2–8.</w:t>
+      </w:r>
+    </w:p>
+    <w:bookmarkEnd w:id="53"/>
+    <w:bookmarkStart w:id="54" w:name="ref-higgins2001reconceptualizing"/>
     <w:p>
       <w:pPr>
         <w:pStyle w:val="Bibliography"/>
       </w:pPr>
       <w:r>
-        <w:t xml:space="preserve">Higgins, Monica C, and Kathy E Kram. 2001. “Reconceptualizing Mentoring at Work: A Developmental Network Perspective.”</w:t>
+        <w:t xml:space="preserve">Higgins, Monica C, and Kathy E Kram. “Reconceptualizing Mentoring at Work: A Developmental Network Perspective.”</w:t>
       </w:r>
       <w:r>
         <w:t xml:space="preserve"> </w:t>
@@ -1964,17 +2799,47 @@
         <w:t xml:space="preserve"> </w:t>
       </w:r>
       <w:r>
-        <w:t xml:space="preserve">26 (2): 264–88.</w:t>
-      </w:r>
-    </w:p>
-    <w:bookmarkEnd w:id="40"/>
-    <w:bookmarkStart w:id="41" w:name="ref-lin2011joint"/>
+        <w:t xml:space="preserve">26, no. 2 (2001): 264–88.</w:t>
+      </w:r>
+    </w:p>
+    <w:bookmarkEnd w:id="54"/>
+    <w:bookmarkStart w:id="56" w:name="ref-tweet_json"/>
     <w:p>
       <w:pPr>
         <w:pStyle w:val="Bibliography"/>
       </w:pPr>
       <w:r>
-        <w:t xml:space="preserve">Lin, Cindy Xide, Qiaozhu Mei, Jiawei Han, Yunliang Jiang, and Marina Danilevsky. 2011. “The Joint Inference of Topic Diffusion and Evolution in Social Communities.” In</w:t>
+        <w:t xml:space="preserve">“Introduction to Tweet Json.”</w:t>
+      </w:r>
+      <w:r>
+        <w:t xml:space="preserve"> </w:t>
+      </w:r>
+      <w:hyperlink r:id="rId55">
+        <w:r>
+          <w:rPr>
+            <w:rStyle w:val="Hyperlink"/>
+          </w:rPr>
+          <w:t xml:space="preserve">https://developer.twitter.com/en/docs/tweets/data-dictionary/overview/intro-to-tweet-json</w:t>
+        </w:r>
+      </w:hyperlink>
+      <w:r>
+        <w:t xml:space="preserve">, 2020</w:t>
+      </w:r>
+      <w:r>
+        <w:br/>
+      </w:r>
+      <w:r>
+        <w:t xml:space="preserve">Accessed: 2020-05-18.</w:t>
+      </w:r>
+    </w:p>
+    <w:bookmarkEnd w:id="56"/>
+    <w:bookmarkStart w:id="57" w:name="ref-lin2011joint"/>
+    <w:p>
+      <w:pPr>
+        <w:pStyle w:val="Bibliography"/>
+      </w:pPr>
+      <w:r>
+        <w:t xml:space="preserve">Lin, Cindy Xide, Qiaozhu Mei, Jiawei Han, Yunliang Jiang, and Marina Danilevsky. “The Joint Inference of Topic Diffusion and Evolution in Social Communities.” In</w:t>
       </w:r>
       <w:r>
         <w:t xml:space="preserve"> </w:t>
@@ -1986,17 +2851,17 @@
         <w:t xml:space="preserve">2011 Ieee 11th International Conference on Data Mining</w:t>
       </w:r>
       <w:r>
-        <w:t xml:space="preserve">, 378–87. IEEE.</w:t>
-      </w:r>
-    </w:p>
-    <w:bookmarkEnd w:id="41"/>
-    <w:bookmarkStart w:id="42" w:name="ref-nolan2010computing"/>
+        <w:t xml:space="preserve">, 378–87. IEEE, 2011.</w:t>
+      </w:r>
+    </w:p>
+    <w:bookmarkEnd w:id="57"/>
+    <w:bookmarkStart w:id="58" w:name="ref-nolan2010computing"/>
     <w:p>
       <w:pPr>
         <w:pStyle w:val="Bibliography"/>
       </w:pPr>
       <w:r>
-        <w:t xml:space="preserve">Nolan, Deborah, and Duncan Temple Lang. 2010. “Computing in the Statistics Curricula.”</w:t>
+        <w:t xml:space="preserve">Nolan, Deborah, and Duncan Temple Lang. “Computing in the Statistics Curricula.”</w:t>
       </w:r>
       <w:r>
         <w:t xml:space="preserve"> </w:t>
@@ -2011,17 +2876,17 @@
         <w:t xml:space="preserve"> </w:t>
       </w:r>
       <w:r>
-        <w:t xml:space="preserve">64 (2): 97–107.</w:t>
-      </w:r>
-    </w:p>
-    <w:bookmarkEnd w:id="42"/>
-    <w:bookmarkStart w:id="43" w:name="ref-pelled2018little"/>
+        <w:t xml:space="preserve">64, no. 2 (2010): 97–107.</w:t>
+      </w:r>
+    </w:p>
+    <w:bookmarkEnd w:id="58"/>
+    <w:bookmarkStart w:id="59" w:name="ref-pelled2018little"/>
     <w:p>
       <w:pPr>
         <w:pStyle w:val="Bibliography"/>
       </w:pPr>
       <w:r>
-        <w:t xml:space="preserve">Pelled, Ayellet, Josephine Lukito, Fred Boehm, JungHwan Yang, and Dhavan Shah. 2018. “‘Little Marco,’‘Lyin’Ted,’‘Crooked Hillary,’ and the ‘Biased’ Media: How Trump Used Twitter to Attack and Organize.” In</w:t>
+        <w:t xml:space="preserve">Pelled, Ayellet, Josephine Lukito, Fred Boehm, JungHwan Yang, and Dhavan Shah. “‘Little Marco,’‘Lyin’Ted,’‘Crooked Hillary,’ and the ‘Biased’ Media: How Trump Used Twitter to Attack and Organize.” In</w:t>
       </w:r>
       <w:r>
         <w:t xml:space="preserve"> </w:t>
@@ -2033,17 +2898,17 @@
         <w:t xml:space="preserve">Digital Discussions</w:t>
       </w:r>
       <w:r>
-        <w:t xml:space="preserve">, 176–96. Routledge.</w:t>
-      </w:r>
-    </w:p>
-    <w:bookmarkEnd w:id="43"/>
-    <w:bookmarkStart w:id="45" w:name="ref-r"/>
+        <w:t xml:space="preserve">, 176–96. Routledge, 2018.</w:t>
+      </w:r>
+    </w:p>
+    <w:bookmarkEnd w:id="59"/>
+    <w:bookmarkStart w:id="61" w:name="ref-r"/>
     <w:p>
       <w:pPr>
         <w:pStyle w:val="Bibliography"/>
       </w:pPr>
       <w:r>
-        <w:t xml:space="preserve">R Core Team. 2019.</w:t>
+        <w:t xml:space="preserve">R Core Team.</w:t>
       </w:r>
       <w:r>
         <w:t xml:space="preserve"> </w:t>
@@ -2055,12 +2920,12 @@
         <w:t xml:space="preserve">R: A Language and Environment for Statistical Computing</w:t>
       </w:r>
       <w:r>
-        <w:t xml:space="preserve">. Vienna, Austria: R Foundation for Statistical Computing.</w:t>
-      </w:r>
-      <w:r>
-        <w:t xml:space="preserve"> </w:t>
-      </w:r>
-      <w:hyperlink r:id="rId44">
+        <w:t xml:space="preserve">. Vienna, Austria: R Foundation for Statistical Computing, 2019.</w:t>
+      </w:r>
+      <w:r>
+        <w:t xml:space="preserve"> </w:t>
+      </w:r>
+      <w:hyperlink r:id="rId60">
         <w:r>
           <w:rPr>
             <w:rStyle w:val="Hyperlink"/>
@@ -2072,19 +2937,19 @@
         <w:t xml:space="preserve">.</w:t>
       </w:r>
     </w:p>
-    <w:bookmarkEnd w:id="45"/>
-    <w:bookmarkStart w:id="47" w:name="ref-drob"/>
+    <w:bookmarkEnd w:id="61"/>
+    <w:bookmarkStart w:id="63" w:name="ref-drob"/>
     <w:p>
       <w:pPr>
         <w:pStyle w:val="Bibliography"/>
       </w:pPr>
       <w:r>
-        <w:t xml:space="preserve">Robinson, David. 2016. “Text Analysis of Trump’s Tweets Confirms He Writes Only the (Angrier) Android Half.”</w:t>
-      </w:r>
-      <w:r>
-        <w:t xml:space="preserve"> </w:t>
-      </w:r>
-      <w:hyperlink r:id="rId46">
+        <w:t xml:space="preserve">Robinson, David. “Text Analysis of Trump’s Tweets Confirms He Writes Only the (Angrier) Android Half.”</w:t>
+      </w:r>
+      <w:r>
+        <w:t xml:space="preserve"> </w:t>
+      </w:r>
+      <w:hyperlink r:id="rId62">
         <w:r>
           <w:rPr>
             <w:rStyle w:val="Hyperlink"/>
@@ -2093,22 +2958,28 @@
         </w:r>
       </w:hyperlink>
       <w:r>
-        <w:t xml:space="preserve">.</w:t>
-      </w:r>
-    </w:p>
-    <w:bookmarkEnd w:id="47"/>
-    <w:bookmarkStart w:id="49" w:name="ref-tweet_stream"/>
+        <w:t xml:space="preserve">, 2016</w:t>
+      </w:r>
+      <w:r>
+        <w:br/>
+      </w:r>
+      <w:r>
+        <w:t xml:space="preserve">Accessed: 2019-11-26.</w:t>
+      </w:r>
+    </w:p>
+    <w:bookmarkEnd w:id="63"/>
+    <w:bookmarkStart w:id="65" w:name="ref-tweet_stream"/>
     <w:p>
       <w:pPr>
         <w:pStyle w:val="Bibliography"/>
       </w:pPr>
       <w:r>
-        <w:t xml:space="preserve">“Sampled Stream.” n.d.</w:t>
-      </w:r>
-      <w:r>
-        <w:t xml:space="preserve"> </w:t>
-      </w:r>
-      <w:hyperlink r:id="rId48">
+        <w:t xml:space="preserve">“Sampled Stream.”</w:t>
+      </w:r>
+      <w:r>
+        <w:t xml:space="preserve"> </w:t>
+      </w:r>
+      <w:hyperlink r:id="rId64">
         <w:r>
           <w:rPr>
             <w:rStyle w:val="Hyperlink"/>
@@ -2117,17 +2988,23 @@
         </w:r>
       </w:hyperlink>
       <w:r>
-        <w:t xml:space="preserve">.</w:t>
-      </w:r>
-    </w:p>
-    <w:bookmarkEnd w:id="49"/>
-    <w:bookmarkStart w:id="50" w:name="ref-vance2017eight"/>
+        <w:t xml:space="preserve">, 2019</w:t>
+      </w:r>
+      <w:r>
+        <w:br/>
+      </w:r>
+      <w:r>
+        <w:t xml:space="preserve">Accessed: 2019-11-27.</w:t>
+      </w:r>
+    </w:p>
+    <w:bookmarkEnd w:id="65"/>
+    <w:bookmarkStart w:id="66" w:name="ref-vance2017eight"/>
     <w:p>
       <w:pPr>
         <w:pStyle w:val="Bibliography"/>
       </w:pPr>
       <w:r>
-        <w:t xml:space="preserve">Vance, Eric A, Erin Tanenbaum, Amarjot Kaur, Mark C Otto, and Richard Morris. 2017. “An Eight-Step Guide to Creating and Sustaining a Mentoring Program.”</w:t>
+        <w:t xml:space="preserve">Vance, Eric A, Erin Tanenbaum, Amarjot Kaur, Mark C Otto, and Richard Morris. “An Eight-Step Guide to Creating and Sustaining a Mentoring Program.”</w:t>
       </w:r>
       <w:r>
         <w:t xml:space="preserve"> </w:t>
@@ -2142,17 +3019,17 @@
         <w:t xml:space="preserve"> </w:t>
       </w:r>
       <w:r>
-        <w:t xml:space="preserve">71 (1): 23–29.</w:t>
-      </w:r>
-    </w:p>
-    <w:bookmarkEnd w:id="50"/>
-    <w:bookmarkStart w:id="51" w:name="ref-wells2016trump"/>
+        <w:t xml:space="preserve">71, no. 1 (2017): 23–29.</w:t>
+      </w:r>
+    </w:p>
+    <w:bookmarkEnd w:id="66"/>
+    <w:bookmarkStart w:id="67" w:name="ref-wells2016trump"/>
     <w:p>
       <w:pPr>
         <w:pStyle w:val="Bibliography"/>
       </w:pPr>
       <w:r>
-        <w:t xml:space="preserve">Wells, Chris, Dhavan V Shah, Jon C Pevehouse, JungHwan Yang, Ayellet Pelled, Frederick Boehm, Josephine Lukito, Shreenita Ghosh, and Jessica L Schmidt. 2016. “How Trump Drove Coverage to the Nomination: Hybrid Media Campaigning.”</w:t>
+        <w:t xml:space="preserve">Wells, Chris, Dhavan V Shah, Jon C Pevehouse, JungHwan Yang, Ayellet Pelled, Frederick Boehm, Josephine Lukito, Shreenita Ghosh, and Jessica L Schmidt. “How Trump Drove Coverage to the Nomination: Hybrid Media Campaigning.”</w:t>
       </w:r>
       <w:r>
         <w:t xml:space="preserve"> </w:t>
@@ -2167,17 +3044,17 @@
         <w:t xml:space="preserve"> </w:t>
       </w:r>
       <w:r>
-        <w:t xml:space="preserve">33 (4): 669–76.</w:t>
-      </w:r>
-    </w:p>
-    <w:bookmarkEnd w:id="51"/>
-    <w:bookmarkStart w:id="52" w:name="ref-wiggins2005understanding"/>
+        <w:t xml:space="preserve">33, no. 4 (2016): 669–76.</w:t>
+      </w:r>
+    </w:p>
+    <w:bookmarkEnd w:id="67"/>
+    <w:bookmarkStart w:id="68" w:name="ref-wiggins2005understanding"/>
     <w:p>
       <w:pPr>
         <w:pStyle w:val="Bibliography"/>
       </w:pPr>
       <w:r>
-        <w:t xml:space="preserve">Wiggins, Grant, and Jay McTighe. 2005.</w:t>
+        <w:t xml:space="preserve">Wiggins, Grant, and Jay McTighe.</w:t>
       </w:r>
       <w:r>
         <w:t xml:space="preserve"> </w:t>
@@ -2189,11 +3066,11 @@
         <w:t xml:space="preserve">Understanding by Design</w:t>
       </w:r>
       <w:r>
-        <w:t xml:space="preserve">.</w:t>
-      </w:r>
-    </w:p>
-    <w:bookmarkEnd w:id="52"/>
-    <w:bookmarkEnd w:id="53"/>
+        <w:t xml:space="preserve">, 2005.</w:t>
+      </w:r>
+    </w:p>
+    <w:bookmarkEnd w:id="68"/>
+    <w:bookmarkEnd w:id="69"/>
     <w:sectPr/>
   </w:body>
 </w:document>
@@ -2216,6 +3093,277 @@
     <w:p>
       <w:r>
         <w:separator/>
+      </w:r>
+    </w:p>
+  </w:footnote>
+  <w:footnote w:id="21">
+    <w:p>
+      <w:pPr>
+        <w:pStyle w:val="FootnoteText"/>
+      </w:pPr>
+      <w:r>
+        <w:rPr>
+          <w:rStyle w:val="FootnoteReference"/>
+        </w:rPr>
+        <w:footnoteRef/>
+      </w:r>
+      <w:r>
+        <w:t xml:space="preserve"> </w:t>
+      </w:r>
+      <w:r>
+        <w:t xml:space="preserve">“Sampled Stream.”</w:t>
+      </w:r>
+    </w:p>
+  </w:footnote>
+  <w:footnote w:id="22">
+    <w:p>
+      <w:pPr>
+        <w:pStyle w:val="FootnoteText"/>
+      </w:pPr>
+      <w:r>
+        <w:rPr>
+          <w:rStyle w:val="FootnoteReference"/>
+        </w:rPr>
+        <w:footnoteRef/>
+      </w:r>
+      <w:r>
+        <w:t xml:space="preserve"> </w:t>
+      </w:r>
+      <w:r>
+        <w:t xml:space="preserve">Lin et al., “The Joint Inference of Topic Diffusion and Evolution in Social Communities.”</w:t>
+      </w:r>
+    </w:p>
+  </w:footnote>
+  <w:footnote w:id="23">
+    <w:p>
+      <w:pPr>
+        <w:pStyle w:val="FootnoteText"/>
+      </w:pPr>
+      <w:r>
+        <w:rPr>
+          <w:rStyle w:val="FootnoteReference"/>
+        </w:rPr>
+        <w:footnoteRef/>
+      </w:r>
+      <w:r>
+        <w:t xml:space="preserve"> </w:t>
+      </w:r>
+      <w:r>
+        <w:t xml:space="preserve">Robinson, “Text Analysis of Trump’s Tweets Confirms He Writes Only the (Angrier) Android Half.”</w:t>
+      </w:r>
+    </w:p>
+  </w:footnote>
+  <w:footnote w:id="24">
+    <w:p>
+      <w:pPr>
+        <w:pStyle w:val="FootnoteText"/>
+      </w:pPr>
+      <w:r>
+        <w:rPr>
+          <w:rStyle w:val="FootnoteReference"/>
+        </w:rPr>
+        <w:footnoteRef/>
+      </w:r>
+      <w:r>
+        <w:t xml:space="preserve"> </w:t>
+      </w:r>
+      <w:r>
+        <w:t xml:space="preserve">Pelled et al., “‘Little Marco,’‘Lyin’Ted,’‘Crooked Hillary,’ and the ‘Biased’ Media”; Wells et al., “How Trump Drove Coverage to the Nomination.”</w:t>
+      </w:r>
+    </w:p>
+  </w:footnote>
+  <w:footnote w:id="25">
+    <w:p>
+      <w:pPr>
+        <w:pStyle w:val="FootnoteText"/>
+      </w:pPr>
+      <w:r>
+        <w:rPr>
+          <w:rStyle w:val="FootnoteReference"/>
+        </w:rPr>
+        <w:footnoteRef/>
+      </w:r>
+      <w:r>
+        <w:t xml:space="preserve"> </w:t>
+      </w:r>
+      <w:r>
+        <w:t xml:space="preserve">Nolan and Temple Lang, “Computing in the Statistics Curricula.”</w:t>
+      </w:r>
+    </w:p>
+  </w:footnote>
+  <w:footnote w:id="30">
+    <w:p>
+      <w:pPr>
+        <w:pStyle w:val="FootnoteText"/>
+      </w:pPr>
+      <w:r>
+        <w:rPr>
+          <w:rStyle w:val="FootnoteReference"/>
+        </w:rPr>
+        <w:footnoteRef/>
+      </w:r>
+      <w:r>
+        <w:t xml:space="preserve"> </w:t>
+      </w:r>
+      <w:r>
+        <w:t xml:space="preserve">“Introduction to Tweet Json.”</w:t>
+      </w:r>
+    </w:p>
+  </w:footnote>
+  <w:footnote w:id="36">
+    <w:p>
+      <w:pPr>
+        <w:pStyle w:val="FootnoteText"/>
+      </w:pPr>
+      <w:r>
+        <w:rPr>
+          <w:rStyle w:val="FootnoteReference"/>
+        </w:rPr>
+        <w:footnoteRef/>
+      </w:r>
+      <w:r>
+        <w:t xml:space="preserve"> </w:t>
+      </w:r>
+      <w:r>
+        <w:t xml:space="preserve">“Computing in the Statistics Curricula.”</w:t>
+      </w:r>
+    </w:p>
+  </w:footnote>
+  <w:footnote w:id="37">
+    <w:p>
+      <w:pPr>
+        <w:pStyle w:val="FootnoteText"/>
+      </w:pPr>
+      <w:r>
+        <w:rPr>
+          <w:rStyle w:val="FootnoteReference"/>
+        </w:rPr>
+        <w:footnoteRef/>
+      </w:r>
+      <w:r>
+        <w:t xml:space="preserve"> </w:t>
+      </w:r>
+      <w:r>
+        <w:t xml:space="preserve">R Core Team,</w:t>
+      </w:r>
+      <w:r>
+        <w:t xml:space="preserve"> </w:t>
+      </w:r>
+      <w:r>
+        <w:rPr>
+          <w:i/>
+        </w:rPr>
+        <w:t xml:space="preserve">R</w:t>
+      </w:r>
+      <w:r>
+        <w:t xml:space="preserve">.</w:t>
+      </w:r>
+    </w:p>
+  </w:footnote>
+  <w:footnote w:id="44">
+    <w:p>
+      <w:pPr>
+        <w:pStyle w:val="FootnoteText"/>
+      </w:pPr>
+      <w:r>
+        <w:rPr>
+          <w:rStyle w:val="FootnoteReference"/>
+        </w:rPr>
+        <w:footnoteRef/>
+      </w:r>
+      <w:r>
+        <w:t xml:space="preserve"> </w:t>
+      </w:r>
+      <w:r>
+        <w:t xml:space="preserve">“An Eight-Step Guide to Creating and Sustaining a Mentoring Program.”</w:t>
+      </w:r>
+    </w:p>
+  </w:footnote>
+  <w:footnote w:id="46">
+    <w:p>
+      <w:pPr>
+        <w:pStyle w:val="FootnoteText"/>
+      </w:pPr>
+      <w:r>
+        <w:rPr>
+          <w:rStyle w:val="FootnoteReference"/>
+        </w:rPr>
+        <w:footnoteRef/>
+      </w:r>
+      <w:r>
+        <w:t xml:space="preserve"> </w:t>
+      </w:r>
+      <w:r>
+        <w:t xml:space="preserve">Wiggins and McTighe,</w:t>
+      </w:r>
+      <w:r>
+        <w:t xml:space="preserve"> </w:t>
+      </w:r>
+      <w:r>
+        <w:rPr>
+          <w:i/>
+        </w:rPr>
+        <w:t xml:space="preserve">Understanding by Design</w:t>
+      </w:r>
+      <w:r>
+        <w:t xml:space="preserve">.</w:t>
+      </w:r>
+    </w:p>
+  </w:footnote>
+  <w:footnote w:id="48">
+    <w:p>
+      <w:pPr>
+        <w:pStyle w:val="FootnoteText"/>
+      </w:pPr>
+      <w:r>
+        <w:rPr>
+          <w:rStyle w:val="FootnoteReference"/>
+        </w:rPr>
+        <w:footnoteRef/>
+      </w:r>
+      <w:r>
+        <w:t xml:space="preserve"> </w:t>
+      </w:r>
+      <w:r>
+        <w:t xml:space="preserve">“Computing in the Statistics Curricula.”</w:t>
+      </w:r>
+    </w:p>
+  </w:footnote>
+  <w:footnote w:id="50">
+    <w:p>
+      <w:pPr>
+        <w:pStyle w:val="FootnoteText"/>
+      </w:pPr>
+      <w:r>
+        <w:rPr>
+          <w:rStyle w:val="FootnoteReference"/>
+        </w:rPr>
+        <w:footnoteRef/>
+      </w:r>
+      <w:r>
+        <w:t xml:space="preserve"> </w:t>
+      </w:r>
+      <w:r>
+        <w:t xml:space="preserve">“Beyond Mentoring and Advising.”</w:t>
+      </w:r>
+    </w:p>
+  </w:footnote>
+  <w:footnote w:id="51">
+    <w:p>
+      <w:pPr>
+        <w:pStyle w:val="FootnoteText"/>
+      </w:pPr>
+      <w:r>
+        <w:rPr>
+          <w:rStyle w:val="FootnoteReference"/>
+        </w:rPr>
+        <w:footnoteRef/>
+      </w:r>
+      <w:r>
+        <w:t xml:space="preserve"> </w:t>
+      </w:r>
+      <w:r>
+        <w:t xml:space="preserve">“Reconceptualizing Mentoring at Work.”</w:t>
       </w:r>
     </w:p>
   </w:footnote>

</xml_diff>

<commit_message>
switched to using a new Rmd file
</commit_message>
<xml_diff>
--- a/Rmd/jse-2019-ms.docx
+++ b/Rmd/jse-2019-ms.docx
@@ -1038,7 +1038,25 @@
         <w:t xml:space="preserve"> </w:t>
       </w:r>
       <w:r>
-        <w:t xml:space="preserve">Below is an example of Tweet JSON.</w:t>
+        <w:t xml:space="preserve">The 31 tweet key-value pairs belong to</w:t>
+      </w:r>
+      <w:r>
+        <w:t xml:space="preserve"> </w:t>
+      </w:r>
+      <w:r>
+        <w:t xml:space="preserve">12 distinct classes (Appendix 1). The</w:t>
+      </w:r>
+      <w:r>
+        <w:t xml:space="preserve"> </w:t>
+      </w:r>
+      <w:r>
+        <w:t xml:space="preserve">classes are either vectors - numeric, logical, or character - or arrays assembled</w:t>
+      </w:r>
+      <w:r>
+        <w:t xml:space="preserve"> </w:t>
+      </w:r>
+      <w:r>
+        <w:t xml:space="preserve">from the vector classes.</w:t>
       </w:r>
     </w:p>
     <w:p>
@@ -1046,7 +1064,64 @@
         <w:pStyle w:val="BodyText"/>
       </w:pPr>
       <w:r>
-        <w:t xml:space="preserve">\begin{figure}</w:t>
+        <w:t xml:space="preserve">Below is an example of Tweet JSON. Every tweet features the keys</w:t>
+      </w:r>
+      <w:r>
+        <w:t xml:space="preserve"> </w:t>
+      </w:r>
+      <w:r>
+        <w:t xml:space="preserve">“</w:t>
+      </w:r>
+      <w:r>
+        <w:t xml:space="preserve">created_at</w:t>
+      </w:r>
+      <w:r>
+        <w:t xml:space="preserve">”</w:t>
+      </w:r>
+      <w:r>
+        <w:t xml:space="preserve"> </w:t>
+      </w:r>
+      <w:r>
+        <w:t xml:space="preserve">(the time stamp),</w:t>
+      </w:r>
+      <w:r>
+        <w:t xml:space="preserve"> </w:t>
+      </w:r>
+      <w:r>
+        <w:t xml:space="preserve">“</w:t>
+      </w:r>
+      <w:r>
+        <w:t xml:space="preserve">id_str</w:t>
+      </w:r>
+      <w:r>
+        <w:t xml:space="preserve">”</w:t>
+      </w:r>
+      <w:r>
+        <w:t xml:space="preserve"> </w:t>
+      </w:r>
+      <w:r>
+        <w:t xml:space="preserve">(a unique tweet identifier), and</w:t>
+      </w:r>
+      <w:r>
+        <w:t xml:space="preserve"> </w:t>
+      </w:r>
+      <w:r>
+        <w:t xml:space="preserve">“</w:t>
+      </w:r>
+      <w:r>
+        <w:t xml:space="preserve">text</w:t>
+      </w:r>
+      <w:r>
+        <w:t xml:space="preserve">”</w:t>
+      </w:r>
+      <w:r>
+        <w:t xml:space="preserve">. We use these three keys in</w:t>
+      </w:r>
+      <w:r>
+        <w:t xml:space="preserve"> </w:t>
+      </w:r>
+      <w:r>
+        <w:t xml:space="preserve">our analyses.</w:t>
       </w:r>
     </w:p>
     <w:p>
@@ -1761,27 +1836,19 @@
     </w:p>
     <w:p>
       <w:pPr>
+        <w:pStyle w:val="Heading3"/>
+      </w:pPr>
+      <w:bookmarkStart w:id="39" w:name="parsing-text-of-tweets"/>
+      <w:r>
+        <w:t xml:space="preserve">Parsing text of tweets</w:t>
+      </w:r>
+      <w:bookmarkEnd w:id="39"/>
+    </w:p>
+    <w:p>
+      <w:pPr>
         <w:pStyle w:val="FirstParagraph"/>
       </w:pPr>
       <w:r>
-        <w:t xml:space="preserve">\end{figure}</w:t>
-      </w:r>
-    </w:p>
-    <w:p>
-      <w:pPr>
-        <w:pStyle w:val="Heading3"/>
-      </w:pPr>
-      <w:bookmarkStart w:id="39" w:name="parsing-text-of-tweets"/>
-      <w:r>
-        <w:t xml:space="preserve">Parsing text of tweets</w:t>
-      </w:r>
-      <w:bookmarkEnd w:id="39"/>
-    </w:p>
-    <w:p>
-      <w:pPr>
-        <w:pStyle w:val="FirstParagraph"/>
-      </w:pPr>
-      <w:r>
         <w:t xml:space="preserve">We used functions from the</w:t>
       </w:r>
       <w:r>
@@ -1797,7 +1864,13 @@
         <w:t xml:space="preserve"> </w:t>
       </w:r>
       <w:r>
-        <w:t xml:space="preserve">R package to parse tweet JSON into a data frame. From there, we used</w:t>
+        <w:t xml:space="preserve">R package to parse tweet JSON into a data frame.</w:t>
+      </w:r>
+      <w:r>
+        <w:t xml:space="preserve"> </w:t>
+      </w:r>
+      <w:r>
+        <w:t xml:space="preserve">With</w:t>
       </w:r>
       <w:r>
         <w:t xml:space="preserve"> </w:t>
@@ -1806,19 +1879,42 @@
         <w:rPr>
           <w:rStyle w:val="VerbatimChar"/>
         </w:rPr>
+        <w:t xml:space="preserve">rtweet</w:t>
+      </w:r>
+      <w:r>
+        <w:t xml:space="preserve"> </w:t>
+      </w:r>
+      <w:r>
+        <w:t xml:space="preserve">functions, we parsed JSON arrays into their component vectors and added them</w:t>
+      </w:r>
+      <w:r>
+        <w:t xml:space="preserve"> </w:t>
+      </w:r>
+      <w:r>
+        <w:t xml:space="preserve">to the data frame.</w:t>
+      </w:r>
+    </w:p>
+    <w:p>
+      <w:pPr>
+        <w:pStyle w:val="BodyText"/>
+      </w:pPr>
+      <w:r>
+        <w:t xml:space="preserve">We then divided tweet text into words with functions from the</w:t>
+      </w:r>
+      <w:r>
+        <w:t xml:space="preserve"> </w:t>
+      </w:r>
+      <w:r>
+        <w:rPr>
+          <w:rStyle w:val="VerbatimChar"/>
+        </w:rPr>
         <w:t xml:space="preserve">tidytext</w:t>
       </w:r>
       <w:r>
         <w:t xml:space="preserve"> </w:t>
       </w:r>
       <w:r>
-        <w:t xml:space="preserve">R package</w:t>
-      </w:r>
-      <w:r>
-        <w:t xml:space="preserve"> </w:t>
-      </w:r>
-      <w:r>
-        <w:t xml:space="preserve">functions to break the tweet text into individual words. We discarded commonly used</w:t>
+        <w:t xml:space="preserve">R package. We discarded commonly used</w:t>
       </w:r>
       <w:r>
         <w:t xml:space="preserve"> </w:t>
@@ -2308,7 +2404,7 @@
         </w:r>
       </w:hyperlink>
       <w:r>
-        <w:t xml:space="preserve">, (Accessed: May 23, 2020)). We have saved it as a csv file,</w:t>
+        <w:t xml:space="preserve">, (Accessed: May 23, 2020)). We have saved it as a supplementary file,</w:t>
       </w:r>
       <w:r>
         <w:t xml:space="preserve"> </w:t>

</xml_diff>